<commit_message>
Vince: Review and revision of import refusals
</commit_message>
<xml_diff>
--- a/Build Methodology.docx
+++ b/Build Methodology.docx
@@ -26,7 +26,19 @@
           <w:rPr>
             <w:rStyle w:val="Hyperlink"/>
           </w:rPr>
-          <w:t>https://www.accessdata.fda.gov/scripts/importrefusals/</w:t>
+          <w:t>https://www.accessdata.fda.go</w:t>
+        </w:r>
+        <w:r>
+          <w:rPr>
+            <w:rStyle w:val="Hyperlink"/>
+          </w:rPr>
+          <w:t>v</w:t>
+        </w:r>
+        <w:r>
+          <w:rPr>
+            <w:rStyle w:val="Hyperlink"/>
+          </w:rPr>
+          <w:t>/scripts/importrefusals/</w:t>
         </w:r>
       </w:hyperlink>
     </w:p>
@@ -59,7 +71,6 @@
         <w:t>Downloaded on 10/19/2020</w:t>
       </w:r>
     </w:p>
-    <w:p/>
     <w:p>
       <w:r>
         <w:rPr>
@@ -166,49 +177,316 @@
       </w:r>
     </w:p>
     <w:p>
-      <w:pPr>
-        <w:pStyle w:val="Heading2"/>
-      </w:pPr>
-      <w:r>
-        <w:t>Build Methodology</w:t>
-      </w:r>
-    </w:p>
-    <w:p/>
-    <w:p>
-      <w:r>
-        <w:t xml:space="preserve">Plans: </w:t>
-      </w:r>
-    </w:p>
-    <w:p>
-      <w:r>
-        <w:t>Flag all catfish/pangasius import records</w:t>
-      </w:r>
+      <w:r>
+        <w:rPr>
+          <w:b/>
+          <w:bCs/>
+        </w:rPr>
+        <w:t>FSIS</w:t>
+      </w:r>
+      <w:r>
+        <w:t xml:space="preserve">: </w:t>
+      </w:r>
+      <w:r>
+        <w:rPr>
+          <w:color w:val="1F497D"/>
+          <w:shd w:val="clear" w:color="auto" w:fill="FFFFFF"/>
+        </w:rPr>
+        <w:t> </w:t>
+      </w:r>
+      <w:hyperlink r:id="rId7" w:tgtFrame="_blank" w:history="1">
+        <w:r>
+          <w:rPr>
+            <w:rStyle w:val="Hyperlink"/>
+            <w:color w:val="1155CC"/>
+            <w:shd w:val="clear" w:color="auto" w:fill="FFFFFF"/>
+          </w:rPr>
+          <w:t>https://www.fsis.usda.gov/wps/wcm/connect/7084e476-3983-45d4-894a-5b3e6186b451/Siluriformes-Fi</w:t>
+        </w:r>
+        <w:r>
+          <w:rPr>
+            <w:rStyle w:val="Hyperlink"/>
+            <w:color w:val="1155CC"/>
+            <w:shd w:val="clear" w:color="auto" w:fill="FFFFFF"/>
+          </w:rPr>
+          <w:t>s</w:t>
+        </w:r>
+        <w:r>
+          <w:rPr>
+            <w:rStyle w:val="Hyperlink"/>
+            <w:color w:val="1155CC"/>
+            <w:shd w:val="clear" w:color="auto" w:fill="FFFFFF"/>
+          </w:rPr>
+          <w:t>h-Species-FSIS.pdf?MOD=AJPERES</w:t>
+        </w:r>
+      </w:hyperlink>
     </w:p>
     <w:p>
       <w:pPr>
         <w:pStyle w:val="ListParagraph"/>
         <w:numPr>
           <w:ilvl w:val="0"/>
-          <w:numId w:val="4"/>
+          <w:numId w:val="5"/>
         </w:numPr>
       </w:pPr>
       <w:r>
-        <w:t>Confirm with NFI</w:t>
-      </w:r>
-    </w:p>
-    <w:p>
-      <w:r>
-        <w:t>Standardize exporting country names between both data</w:t>
-      </w:r>
-    </w:p>
-    <w:p>
-      <w:r>
-        <w:t>Standardize entry point in both sources</w:t>
+        <w:t>5 page PDF document listing a table of common names of Siluriformes fish species</w:t>
+      </w:r>
+    </w:p>
+    <w:p>
+      <w:pPr>
+        <w:pStyle w:val="ListParagraph"/>
+        <w:numPr>
+          <w:ilvl w:val="0"/>
+          <w:numId w:val="5"/>
+        </w:numPr>
+      </w:pPr>
+      <w:r>
+        <w:t>Downloaded on 11/2/2020</w:t>
+      </w:r>
+    </w:p>
+    <w:p>
+      <w:pPr>
+        <w:pStyle w:val="Heading2"/>
+      </w:pPr>
+      <w:r>
+        <w:t>Build Methodology</w:t>
+      </w:r>
+    </w:p>
+    <w:p>
+      <w:pPr>
+        <w:ind w:firstLine="720"/>
+      </w:pPr>
+      <w:r>
+        <w:t>FDA and USDA files are loaded into R. USDA data are stacked together for completion for a total of 86,362 observations. FDA records are flagged as a relevant product if the following words are found in the product code description (</w:t>
+      </w:r>
+      <w:r>
+        <w:rPr>
+          <w:b/>
+          <w:bCs/>
+        </w:rPr>
+        <w:t>PRDCT_CODE_DESC_TEXT</w:t>
+      </w:r>
+      <w:r>
+        <w:t>): “catfish”, “siluriformes”, “pangasius”. USDA records are flagged as a relevant product if the following word</w:t>
+      </w:r>
+      <w:r>
+        <w:t>(</w:t>
+      </w:r>
+      <w:r>
+        <w:t>s</w:t>
+      </w:r>
+      <w:r>
+        <w:t>)</w:t>
+      </w:r>
+      <w:r>
+        <w:t xml:space="preserve"> are found in the</w:t>
+      </w:r>
+      <w:r>
+        <w:t xml:space="preserve"> product</w:t>
+      </w:r>
+      <w:r>
+        <w:t xml:space="preserve"> </w:t>
+      </w:r>
+      <w:r>
+        <w:t>species description (</w:t>
+      </w:r>
+      <w:r>
+        <w:rPr>
+          <w:b/>
+          <w:bCs/>
+        </w:rPr>
+        <w:t>Species Name</w:t>
+      </w:r>
+      <w:r>
+        <w:t>): “siluriformes”. Between both data sources, date and country values are converted to a standardized format. With a standardized date, exporting country, and relevant product indicator, FDA and USDA are stacked for a comprehensive import refusal data base. Key identifiers describing the exporting company</w:t>
+      </w:r>
+      <w:r>
+        <w:t xml:space="preserve"> and products </w:t>
+      </w:r>
+      <w:r>
+        <w:t>from their respective sources are included and filled with null values if missing. From FDA, the following variables are included</w:t>
+      </w:r>
+      <w:r>
+        <w:rPr>
+          <w:b/>
+          <w:bCs/>
+        </w:rPr>
+        <w:t>: MFG_FIRM_FEI_NUM</w:t>
+      </w:r>
+      <w:r>
+        <w:t xml:space="preserve">, </w:t>
+      </w:r>
+      <w:r>
+        <w:rPr>
+          <w:b/>
+          <w:bCs/>
+        </w:rPr>
+        <w:t>LGL_NAME</w:t>
+      </w:r>
+      <w:r>
+        <w:t xml:space="preserve">, </w:t>
+      </w:r>
+      <w:r>
+        <w:rPr>
+          <w:b/>
+          <w:bCs/>
+        </w:rPr>
+        <w:t>ENTRY_NUM</w:t>
+      </w:r>
+      <w:r>
+        <w:t xml:space="preserve">, and </w:t>
+      </w:r>
+      <w:r>
+        <w:rPr>
+          <w:b/>
+          <w:bCs/>
+        </w:rPr>
+        <w:t>PRDCT_CODE_DESC_TEXT</w:t>
+      </w:r>
+      <w:r>
+        <w:t xml:space="preserve">. From USDA, the following variables are included: </w:t>
+      </w:r>
+      <w:r>
+        <w:rPr>
+          <w:b/>
+          <w:bCs/>
+        </w:rPr>
+        <w:t>Export Establishment</w:t>
+      </w:r>
+      <w:r>
+        <w:t xml:space="preserve">, </w:t>
+      </w:r>
+      <w:r>
+        <w:rPr>
+          <w:b/>
+          <w:bCs/>
+        </w:rPr>
+        <w:t>Company Name</w:t>
+      </w:r>
+      <w:r>
+        <w:t xml:space="preserve">, </w:t>
+      </w:r>
+      <w:r>
+        <w:rPr>
+          <w:b/>
+          <w:bCs/>
+        </w:rPr>
+        <w:t>App Lot Number</w:t>
+      </w:r>
+      <w:r>
+        <w:t xml:space="preserve">, </w:t>
+      </w:r>
+      <w:r>
+        <w:rPr>
+          <w:b/>
+          <w:bCs/>
+        </w:rPr>
+        <w:t>Product Category</w:t>
+      </w:r>
+      <w:r>
+        <w:t xml:space="preserve">, and </w:t>
+      </w:r>
+      <w:r>
+        <w:rPr>
+          <w:b/>
+          <w:bCs/>
+        </w:rPr>
+        <w:t>Species Names</w:t>
+      </w:r>
+      <w:r>
+        <w:t>.</w:t>
+      </w:r>
+    </w:p>
+    <w:p>
+      <w:r>
+        <w:tab/>
+        <w:t>FSIS document is scraped for all unique words and converted into a list. Words related to table labels and common words are removed from the list. This list serves as the basis for all common names for catfish/siluriformes that may appear in the FDA data.</w:t>
+      </w:r>
+    </w:p>
+    <w:p>
+      <w:pPr>
+        <w:ind w:firstLine="720"/>
+      </w:pPr>
+    </w:p>
+    <w:p>
+      <w:pPr>
+        <w:ind w:firstLine="720"/>
+      </w:pPr>
+    </w:p>
+    <w:p>
+      <w:r>
+        <w:lastRenderedPageBreak/>
+        <w:t>Considerations</w:t>
+      </w:r>
+      <w:r>
+        <w:t xml:space="preserve">: </w:t>
+      </w:r>
+    </w:p>
+    <w:p>
+      <w:r>
+        <w:t xml:space="preserve">Flag all </w:t>
+      </w:r>
+      <w:r>
+        <w:t>FDA records related to FSIS common names for silurifomes</w:t>
+      </w:r>
+    </w:p>
+    <w:p>
+      <w:pPr>
+        <w:pStyle w:val="ListParagraph"/>
+        <w:numPr>
+          <w:ilvl w:val="0"/>
+          <w:numId w:val="6"/>
+        </w:numPr>
+      </w:pPr>
+      <w:r>
+        <w:t>I’ve gotten started with this, but this requires much more work. Particularly, removing unnecessary words from the FSIS document and avoiding partial word matches.</w:t>
+      </w:r>
+    </w:p>
+    <w:p>
+      <w:r>
+        <w:t>Standardize entry point in</w:t>
+      </w:r>
+      <w:r>
+        <w:t>formation in</w:t>
+      </w:r>
+      <w:r>
+        <w:t xml:space="preserve"> both sources</w:t>
+      </w:r>
+    </w:p>
+    <w:p>
+      <w:pPr>
+        <w:pStyle w:val="ListParagraph"/>
+        <w:numPr>
+          <w:ilvl w:val="0"/>
+          <w:numId w:val="6"/>
+        </w:numPr>
+      </w:pPr>
+      <w:r>
+        <w:t>Unknown</w:t>
+      </w:r>
+      <w:r>
+        <w:t xml:space="preserve"> priority</w:t>
       </w:r>
     </w:p>
     <w:p>
       <w:r>
         <w:t>Standardize company name/ID in both sources</w:t>
+      </w:r>
+    </w:p>
+    <w:p>
+      <w:pPr>
+        <w:pStyle w:val="ListParagraph"/>
+        <w:numPr>
+          <w:ilvl w:val="0"/>
+          <w:numId w:val="6"/>
+        </w:numPr>
+      </w:pPr>
+      <w:r>
+        <w:t>Unknown</w:t>
+      </w:r>
+      <w:r>
+        <w:t xml:space="preserve"> priority</w:t>
       </w:r>
     </w:p>
     <w:p>
@@ -235,20 +513,26 @@
     </w:p>
     <w:p>
       <w:r>
+        <w:rPr>
+          <w:highlight w:val="yellow"/>
+        </w:rPr>
         <w:t>FDA does not appear to have weight of refus</w:t>
       </w:r>
       <w:r>
-        <w:t>ed product. Is it available in any way? Is it relevant?</w:t>
+        <w:rPr>
+          <w:highlight w:val="yellow"/>
+        </w:rPr>
+        <w:t>ed product. Is it available in any way?</w:t>
+      </w:r>
+    </w:p>
+    <w:p>
+      <w:r>
+        <w:t>Is it important to isolate food safety related refusal charges?</w:t>
       </w:r>
     </w:p>
     <w:p>
       <w:r>
         <w:t>What are the implications of FDA sample analysis or private lab analysis if “Yes” in FDA data?</w:t>
-      </w:r>
-    </w:p>
-    <w:p>
-      <w:r>
-        <w:t>What is the lowest level of aggregation that is feasible or acceptable? Days? Weeks? Months?</w:t>
       </w:r>
     </w:p>
     <w:sectPr>
@@ -490,6 +774,119 @@
     </w:lvl>
   </w:abstractNum>
   <w:abstractNum w:abstractNumId="2" w15:restartNumberingAfterBreak="0">
+    <w:nsid w:val="1AB67E19"/>
+    <w:multiLevelType w:val="hybridMultilevel"/>
+    <w:tmpl w:val="70F0090A"/>
+    <w:lvl w:ilvl="0" w:tplc="04090001">
+      <w:start w:val="1"/>
+      <w:numFmt w:val="bullet"/>
+      <w:lvlText w:val=""/>
+      <w:lvlJc w:val="left"/>
+      <w:pPr>
+        <w:ind w:left="720" w:hanging="360"/>
+      </w:pPr>
+      <w:rPr>
+        <w:rFonts w:ascii="Symbol" w:hAnsi="Symbol" w:hint="default"/>
+      </w:rPr>
+    </w:lvl>
+    <w:lvl w:ilvl="1" w:tplc="04090003" w:tentative="1">
+      <w:start w:val="1"/>
+      <w:numFmt w:val="bullet"/>
+      <w:lvlText w:val="o"/>
+      <w:lvlJc w:val="left"/>
+      <w:pPr>
+        <w:ind w:left="1440" w:hanging="360"/>
+      </w:pPr>
+      <w:rPr>
+        <w:rFonts w:ascii="Courier New" w:hAnsi="Courier New" w:cs="Courier New" w:hint="default"/>
+      </w:rPr>
+    </w:lvl>
+    <w:lvl w:ilvl="2" w:tplc="04090005" w:tentative="1">
+      <w:start w:val="1"/>
+      <w:numFmt w:val="bullet"/>
+      <w:lvlText w:val=""/>
+      <w:lvlJc w:val="left"/>
+      <w:pPr>
+        <w:ind w:left="2160" w:hanging="360"/>
+      </w:pPr>
+      <w:rPr>
+        <w:rFonts w:ascii="Wingdings" w:hAnsi="Wingdings" w:hint="default"/>
+      </w:rPr>
+    </w:lvl>
+    <w:lvl w:ilvl="3" w:tplc="04090001" w:tentative="1">
+      <w:start w:val="1"/>
+      <w:numFmt w:val="bullet"/>
+      <w:lvlText w:val=""/>
+      <w:lvlJc w:val="left"/>
+      <w:pPr>
+        <w:ind w:left="2880" w:hanging="360"/>
+      </w:pPr>
+      <w:rPr>
+        <w:rFonts w:ascii="Symbol" w:hAnsi="Symbol" w:hint="default"/>
+      </w:rPr>
+    </w:lvl>
+    <w:lvl w:ilvl="4" w:tplc="04090003" w:tentative="1">
+      <w:start w:val="1"/>
+      <w:numFmt w:val="bullet"/>
+      <w:lvlText w:val="o"/>
+      <w:lvlJc w:val="left"/>
+      <w:pPr>
+        <w:ind w:left="3600" w:hanging="360"/>
+      </w:pPr>
+      <w:rPr>
+        <w:rFonts w:ascii="Courier New" w:hAnsi="Courier New" w:cs="Courier New" w:hint="default"/>
+      </w:rPr>
+    </w:lvl>
+    <w:lvl w:ilvl="5" w:tplc="04090005" w:tentative="1">
+      <w:start w:val="1"/>
+      <w:numFmt w:val="bullet"/>
+      <w:lvlText w:val=""/>
+      <w:lvlJc w:val="left"/>
+      <w:pPr>
+        <w:ind w:left="4320" w:hanging="360"/>
+      </w:pPr>
+      <w:rPr>
+        <w:rFonts w:ascii="Wingdings" w:hAnsi="Wingdings" w:hint="default"/>
+      </w:rPr>
+    </w:lvl>
+    <w:lvl w:ilvl="6" w:tplc="04090001" w:tentative="1">
+      <w:start w:val="1"/>
+      <w:numFmt w:val="bullet"/>
+      <w:lvlText w:val=""/>
+      <w:lvlJc w:val="left"/>
+      <w:pPr>
+        <w:ind w:left="5040" w:hanging="360"/>
+      </w:pPr>
+      <w:rPr>
+        <w:rFonts w:ascii="Symbol" w:hAnsi="Symbol" w:hint="default"/>
+      </w:rPr>
+    </w:lvl>
+    <w:lvl w:ilvl="7" w:tplc="04090003" w:tentative="1">
+      <w:start w:val="1"/>
+      <w:numFmt w:val="bullet"/>
+      <w:lvlText w:val="o"/>
+      <w:lvlJc w:val="left"/>
+      <w:pPr>
+        <w:ind w:left="5760" w:hanging="360"/>
+      </w:pPr>
+      <w:rPr>
+        <w:rFonts w:ascii="Courier New" w:hAnsi="Courier New" w:cs="Courier New" w:hint="default"/>
+      </w:rPr>
+    </w:lvl>
+    <w:lvl w:ilvl="8" w:tplc="04090005" w:tentative="1">
+      <w:start w:val="1"/>
+      <w:numFmt w:val="bullet"/>
+      <w:lvlText w:val=""/>
+      <w:lvlJc w:val="left"/>
+      <w:pPr>
+        <w:ind w:left="6480" w:hanging="360"/>
+      </w:pPr>
+      <w:rPr>
+        <w:rFonts w:ascii="Wingdings" w:hAnsi="Wingdings" w:hint="default"/>
+      </w:rPr>
+    </w:lvl>
+  </w:abstractNum>
+  <w:abstractNum w:abstractNumId="3" w15:restartNumberingAfterBreak="0">
     <w:nsid w:val="3F7539C3"/>
     <w:multiLevelType w:val="hybridMultilevel"/>
     <w:tmpl w:val="39E6A6C2"/>
@@ -602,10 +999,123 @@
       </w:rPr>
     </w:lvl>
   </w:abstractNum>
-  <w:abstractNum w:abstractNumId="3" w15:restartNumberingAfterBreak="0">
+  <w:abstractNum w:abstractNumId="4" w15:restartNumberingAfterBreak="0">
     <w:nsid w:val="4C703C11"/>
     <w:multiLevelType w:val="hybridMultilevel"/>
     <w:tmpl w:val="21C2594C"/>
+    <w:lvl w:ilvl="0" w:tplc="04090001">
+      <w:start w:val="1"/>
+      <w:numFmt w:val="bullet"/>
+      <w:lvlText w:val=""/>
+      <w:lvlJc w:val="left"/>
+      <w:pPr>
+        <w:ind w:left="720" w:hanging="360"/>
+      </w:pPr>
+      <w:rPr>
+        <w:rFonts w:ascii="Symbol" w:hAnsi="Symbol" w:hint="default"/>
+      </w:rPr>
+    </w:lvl>
+    <w:lvl w:ilvl="1" w:tplc="04090003" w:tentative="1">
+      <w:start w:val="1"/>
+      <w:numFmt w:val="bullet"/>
+      <w:lvlText w:val="o"/>
+      <w:lvlJc w:val="left"/>
+      <w:pPr>
+        <w:ind w:left="1440" w:hanging="360"/>
+      </w:pPr>
+      <w:rPr>
+        <w:rFonts w:ascii="Courier New" w:hAnsi="Courier New" w:cs="Courier New" w:hint="default"/>
+      </w:rPr>
+    </w:lvl>
+    <w:lvl w:ilvl="2" w:tplc="04090005" w:tentative="1">
+      <w:start w:val="1"/>
+      <w:numFmt w:val="bullet"/>
+      <w:lvlText w:val=""/>
+      <w:lvlJc w:val="left"/>
+      <w:pPr>
+        <w:ind w:left="2160" w:hanging="360"/>
+      </w:pPr>
+      <w:rPr>
+        <w:rFonts w:ascii="Wingdings" w:hAnsi="Wingdings" w:hint="default"/>
+      </w:rPr>
+    </w:lvl>
+    <w:lvl w:ilvl="3" w:tplc="04090001" w:tentative="1">
+      <w:start w:val="1"/>
+      <w:numFmt w:val="bullet"/>
+      <w:lvlText w:val=""/>
+      <w:lvlJc w:val="left"/>
+      <w:pPr>
+        <w:ind w:left="2880" w:hanging="360"/>
+      </w:pPr>
+      <w:rPr>
+        <w:rFonts w:ascii="Symbol" w:hAnsi="Symbol" w:hint="default"/>
+      </w:rPr>
+    </w:lvl>
+    <w:lvl w:ilvl="4" w:tplc="04090003" w:tentative="1">
+      <w:start w:val="1"/>
+      <w:numFmt w:val="bullet"/>
+      <w:lvlText w:val="o"/>
+      <w:lvlJc w:val="left"/>
+      <w:pPr>
+        <w:ind w:left="3600" w:hanging="360"/>
+      </w:pPr>
+      <w:rPr>
+        <w:rFonts w:ascii="Courier New" w:hAnsi="Courier New" w:cs="Courier New" w:hint="default"/>
+      </w:rPr>
+    </w:lvl>
+    <w:lvl w:ilvl="5" w:tplc="04090005" w:tentative="1">
+      <w:start w:val="1"/>
+      <w:numFmt w:val="bullet"/>
+      <w:lvlText w:val=""/>
+      <w:lvlJc w:val="left"/>
+      <w:pPr>
+        <w:ind w:left="4320" w:hanging="360"/>
+      </w:pPr>
+      <w:rPr>
+        <w:rFonts w:ascii="Wingdings" w:hAnsi="Wingdings" w:hint="default"/>
+      </w:rPr>
+    </w:lvl>
+    <w:lvl w:ilvl="6" w:tplc="04090001" w:tentative="1">
+      <w:start w:val="1"/>
+      <w:numFmt w:val="bullet"/>
+      <w:lvlText w:val=""/>
+      <w:lvlJc w:val="left"/>
+      <w:pPr>
+        <w:ind w:left="5040" w:hanging="360"/>
+      </w:pPr>
+      <w:rPr>
+        <w:rFonts w:ascii="Symbol" w:hAnsi="Symbol" w:hint="default"/>
+      </w:rPr>
+    </w:lvl>
+    <w:lvl w:ilvl="7" w:tplc="04090003" w:tentative="1">
+      <w:start w:val="1"/>
+      <w:numFmt w:val="bullet"/>
+      <w:lvlText w:val="o"/>
+      <w:lvlJc w:val="left"/>
+      <w:pPr>
+        <w:ind w:left="5760" w:hanging="360"/>
+      </w:pPr>
+      <w:rPr>
+        <w:rFonts w:ascii="Courier New" w:hAnsi="Courier New" w:cs="Courier New" w:hint="default"/>
+      </w:rPr>
+    </w:lvl>
+    <w:lvl w:ilvl="8" w:tplc="04090005" w:tentative="1">
+      <w:start w:val="1"/>
+      <w:numFmt w:val="bullet"/>
+      <w:lvlText w:val=""/>
+      <w:lvlJc w:val="left"/>
+      <w:pPr>
+        <w:ind w:left="6480" w:hanging="360"/>
+      </w:pPr>
+      <w:rPr>
+        <w:rFonts w:ascii="Wingdings" w:hAnsi="Wingdings" w:hint="default"/>
+      </w:rPr>
+    </w:lvl>
+  </w:abstractNum>
+  <w:abstractNum w:abstractNumId="5" w15:restartNumberingAfterBreak="0">
+    <w:nsid w:val="650A0C4B"/>
+    <w:multiLevelType w:val="hybridMultilevel"/>
+    <w:tmpl w:val="9F0033E2"/>
     <w:lvl w:ilvl="0" w:tplc="04090001">
       <w:start w:val="1"/>
       <w:numFmt w:val="bullet"/>
@@ -722,9 +1232,15 @@
     <w:abstractNumId w:val="1"/>
   </w:num>
   <w:num w:numId="3">
+    <w:abstractNumId w:val="4"/>
+  </w:num>
+  <w:num w:numId="4">
     <w:abstractNumId w:val="3"/>
   </w:num>
-  <w:num w:numId="4">
+  <w:num w:numId="5">
+    <w:abstractNumId w:val="5"/>
+  </w:num>
+  <w:num w:numId="6">
     <w:abstractNumId w:val="2"/>
   </w:num>
 </w:numbering>

</xml_diff>

<commit_message>
Vince's initial regression and FDA refusals since 2002
</commit_message>
<xml_diff>
--- a/Build Methodology.docx
+++ b/Build Methodology.docx
@@ -26,19 +26,7 @@
           <w:rPr>
             <w:rStyle w:val="Hyperlink"/>
           </w:rPr>
-          <w:t>https://www.accessdata.fda.go</w:t>
-        </w:r>
-        <w:r>
-          <w:rPr>
-            <w:rStyle w:val="Hyperlink"/>
-          </w:rPr>
-          <w:t>v</w:t>
-        </w:r>
-        <w:r>
-          <w:rPr>
-            <w:rStyle w:val="Hyperlink"/>
-          </w:rPr>
-          <w:t>/scripts/importrefusals/</w:t>
+          <w:t>https://www.accessdata.fda.gov/scripts/importrefusals/</w:t>
         </w:r>
       </w:hyperlink>
     </w:p>
@@ -201,23 +189,7 @@
             <w:color w:val="1155CC"/>
             <w:shd w:val="clear" w:color="auto" w:fill="FFFFFF"/>
           </w:rPr>
-          <w:t>https://www.fsis.usda.gov/wps/wcm/connect/7084e476-3983-45d4-894a-5b3e6186b451/Siluriformes-Fi</w:t>
-        </w:r>
-        <w:r>
-          <w:rPr>
-            <w:rStyle w:val="Hyperlink"/>
-            <w:color w:val="1155CC"/>
-            <w:shd w:val="clear" w:color="auto" w:fill="FFFFFF"/>
-          </w:rPr>
-          <w:t>s</w:t>
-        </w:r>
-        <w:r>
-          <w:rPr>
-            <w:rStyle w:val="Hyperlink"/>
-            <w:color w:val="1155CC"/>
-            <w:shd w:val="clear" w:color="auto" w:fill="FFFFFF"/>
-          </w:rPr>
-          <w:t>h-Species-FSIS.pdf?MOD=AJPERES</w:t>
+          <w:t>https://www.fsis.usda.gov/wps/wcm/connect/7084e476-3983-45d4-894a-5b3e6186b451/Siluriformes-Fish-Species-FSIS.pdf?MOD=AJPERES</w:t>
         </w:r>
       </w:hyperlink>
     </w:p>
@@ -443,15 +415,39 @@
     </w:p>
     <w:p>
       <w:pPr>
-        <w:ind w:firstLine="720"/>
-      </w:pPr>
-    </w:p>
-    <w:p>
-      <w:r>
+        <w:rPr>
+          <w:b/>
+          <w:bCs/>
+        </w:rPr>
+      </w:pPr>
+      <w:r>
+        <w:rPr>
+          <w:b/>
+          <w:bCs/>
+        </w:rPr>
+        <w:br w:type="page"/>
+      </w:r>
+    </w:p>
+    <w:p>
+      <w:pPr>
+        <w:rPr>
+          <w:b/>
+          <w:bCs/>
+        </w:rPr>
+      </w:pPr>
+      <w:r>
+        <w:rPr>
+          <w:b/>
+          <w:bCs/>
+        </w:rPr>
         <w:lastRenderedPageBreak/>
         <w:t>Considerations</w:t>
       </w:r>
       <w:r>
+        <w:rPr>
+          <w:b/>
+          <w:bCs/>
+        </w:rPr>
         <w:t xml:space="preserve">: </w:t>
       </w:r>
     </w:p>
@@ -477,18 +473,107 @@
         </w:numPr>
       </w:pPr>
       <w:r>
-        <w:t>I’ve gotten started with this, but this requires much more work. Particularly, removing unnecessary words from the FSIS document and avoiding partial word matches.</w:t>
-      </w:r>
-    </w:p>
-    <w:p>
-      <w:r>
+        <w:t>I’ve gotten started with this, but this requires more work. Particularly, removing unnecessary words from the FSIS document and avoiding partial word matches</w:t>
+      </w:r>
+      <w:r>
+        <w:t>.</w:t>
+      </w:r>
+    </w:p>
+    <w:p>
+      <w:r>
+        <w:t>Flag refusal reasons related to food safety in both data sources</w:t>
+      </w:r>
+    </w:p>
+    <w:p>
+      <w:pPr>
+        <w:rPr>
+          <w:color w:val="A6A6A6" w:themeColor="background1" w:themeShade="A6"/>
+        </w:rPr>
+      </w:pPr>
+      <w:r>
+        <w:rPr>
+          <w:color w:val="A6A6A6" w:themeColor="background1" w:themeShade="A6"/>
+        </w:rPr>
         <w:t>Standardize entry point in</w:t>
       </w:r>
       <w:r>
+        <w:rPr>
+          <w:color w:val="A6A6A6" w:themeColor="background1" w:themeShade="A6"/>
+        </w:rPr>
         <w:t>formation in</w:t>
       </w:r>
       <w:r>
+        <w:rPr>
+          <w:color w:val="A6A6A6" w:themeColor="background1" w:themeShade="A6"/>
+        </w:rPr>
         <w:t xml:space="preserve"> both sources</w:t>
+      </w:r>
+    </w:p>
+    <w:p>
+      <w:pPr>
+        <w:rPr>
+          <w:color w:val="A6A6A6" w:themeColor="background1" w:themeShade="A6"/>
+        </w:rPr>
+      </w:pPr>
+      <w:r>
+        <w:rPr>
+          <w:color w:val="A6A6A6" w:themeColor="background1" w:themeShade="A6"/>
+        </w:rPr>
+        <w:t>Standardize company name/ID in both sources</w:t>
+      </w:r>
+    </w:p>
+    <w:p>
+      <w:pPr>
+        <w:rPr>
+          <w:color w:val="A6A6A6" w:themeColor="background1" w:themeShade="A6"/>
+        </w:rPr>
+      </w:pPr>
+    </w:p>
+    <w:p>
+      <w:pPr>
+        <w:rPr>
+          <w:b/>
+          <w:bCs/>
+        </w:rPr>
+      </w:pPr>
+      <w:r>
+        <w:rPr>
+          <w:b/>
+          <w:bCs/>
+        </w:rPr>
+        <w:t>Questions:</w:t>
+      </w:r>
+    </w:p>
+    <w:p>
+      <w:r>
+        <w:rPr>
+          <w:highlight w:val="yellow"/>
+        </w:rPr>
+        <w:t>FDA does not appear to have weight of refus</w:t>
+      </w:r>
+      <w:r>
+        <w:rPr>
+          <w:highlight w:val="yellow"/>
+        </w:rPr>
+        <w:t>ed product. Is it available in any way?</w:t>
+      </w:r>
+    </w:p>
+    <w:p>
+      <w:r>
+        <w:t>Is it important to isolate food safety related refusal</w:t>
+      </w:r>
+      <w:r>
+        <w:t>s?</w:t>
+      </w:r>
+    </w:p>
+    <w:p>
+      <w:r>
+        <w:t>What are the implications of FDA sample analysis or private lab analysis if “Yes” in FDA data?</w:t>
+      </w:r>
+    </w:p>
+    <w:p>
+      <w:r>
+        <w:t>What summary statistics are best to report?</w:t>
       </w:r>
     </w:p>
     <w:p>
@@ -500,15 +585,40 @@
         </w:numPr>
       </w:pPr>
       <w:r>
-        <w:t>Unknown</w:t>
-      </w:r>
-      <w:r>
-        <w:t xml:space="preserve"> priority</w:t>
-      </w:r>
-    </w:p>
-    <w:p>
-      <w:r>
-        <w:t>Standardize company name/ID in both sources</w:t>
+        <w:t>Currently, have average of period before and after September 2017</w:t>
+      </w:r>
+    </w:p>
+    <w:p>
+      <w:pPr>
+        <w:pStyle w:val="ListParagraph"/>
+      </w:pPr>
+    </w:p>
+    <w:p>
+      <w:pPr>
+        <w:rPr>
+          <w:b/>
+          <w:bCs/>
+        </w:rPr>
+      </w:pPr>
+      <w:r>
+        <w:rPr>
+          <w:b/>
+          <w:bCs/>
+        </w:rPr>
+        <w:t>Notes:</w:t>
+      </w:r>
+    </w:p>
+    <w:p>
+      <w:r>
+        <w:t>Move annotated line of relevant dates to left alig</w:t>
+      </w:r>
+      <w:r>
+        <w:t>nment rather than center alignment</w:t>
+      </w:r>
+    </w:p>
+    <w:p>
+      <w:r>
+        <w:t>Add date range of relevant data from data sources to build methodology</w:t>
       </w:r>
     </w:p>
     <w:p>
@@ -520,83 +630,23 @@
         </w:numPr>
       </w:pPr>
       <w:r>
-        <w:t>Unknown</w:t>
-      </w:r>
-      <w:r>
-        <w:t xml:space="preserve"> priority</w:t>
-      </w:r>
-    </w:p>
-    <w:p>
-      <w:r>
-        <w:t>Flag refusal reasons related to food safety in both data sources</w:t>
-      </w:r>
-    </w:p>
-    <w:p>
-      <w:pPr>
-        <w:pStyle w:val="ListParagraph"/>
-        <w:numPr>
-          <w:ilvl w:val="0"/>
-          <w:numId w:val="3"/>
-        </w:numPr>
-      </w:pPr>
-      <w:r>
-        <w:t>Review classifications with NFI</w:t>
-      </w:r>
-    </w:p>
-    <w:p>
-      <w:r>
-        <w:t>Questions:</w:t>
-      </w:r>
-    </w:p>
-    <w:p>
-      <w:r>
-        <w:rPr>
-          <w:highlight w:val="yellow"/>
-        </w:rPr>
-        <w:t>FDA does not appear to have weight of refus</w:t>
-      </w:r>
-      <w:r>
-        <w:rPr>
-          <w:highlight w:val="yellow"/>
-        </w:rPr>
-        <w:t>ed product. Is it available in any way?</w:t>
-      </w:r>
-    </w:p>
-    <w:p>
-      <w:r>
-        <w:t>Is it important to isolate food safety related refusal charges?</w:t>
-      </w:r>
-    </w:p>
-    <w:p>
-      <w:r>
-        <w:t>What are the implications of FDA sample analysis or private lab analysis if “Yes” in FDA data?</w:t>
+        <w:t xml:space="preserve">For example, when does catfish records stop appearing in FDA? When does </w:t>
+      </w:r>
+      <w:proofErr w:type="spellStart"/>
+      <w:r>
+        <w:t>siluriformes</w:t>
+      </w:r>
+      <w:proofErr w:type="spellEnd"/>
+      <w:r>
+        <w:t xml:space="preserve"> records start to appear in USDA?</w:t>
       </w:r>
     </w:p>
     <w:p/>
-    <w:p>
-      <w:r>
-        <w:t>Move annotated line of relevant dates to left alig</w:t>
-      </w:r>
-      <w:r>
-        <w:t>nment rather than center alignment.</w:t>
-      </w:r>
-    </w:p>
-    <w:p>
-      <w:r>
-        <w:t>Ask Jenny about any numbers she might want for report.</w:t>
-      </w:r>
-    </w:p>
-    <w:p>
-      <w:pPr>
-        <w:pStyle w:val="ListParagraph"/>
-        <w:numPr>
-          <w:ilvl w:val="0"/>
-          <w:numId w:val="3"/>
-        </w:numPr>
-      </w:pPr>
-      <w:r>
-        <w:t xml:space="preserve">Currently, have averages before and after </w:t>
-      </w:r>
+    <w:p/>
+    <w:p>
+      <w:pPr>
+        <w:ind w:left="360"/>
+      </w:pPr>
     </w:p>
     <w:sectPr>
       <w:pgSz w:w="12240" w:h="15840"/>
@@ -839,7 +889,7 @@
   <w:abstractNum w:abstractNumId="2" w15:restartNumberingAfterBreak="0">
     <w:nsid w:val="1AB67E19"/>
     <w:multiLevelType w:val="hybridMultilevel"/>
-    <w:tmpl w:val="70F0090A"/>
+    <w:tmpl w:val="33BCFDC0"/>
     <w:lvl w:ilvl="0" w:tplc="04090001">
       <w:start w:val="1"/>
       <w:numFmt w:val="bullet"/>

</xml_diff>

<commit_message>
Vince's revisions from over the week
</commit_message>
<xml_diff>
--- a/Build Methodology.docx
+++ b/Build Methodology.docx
@@ -201,8 +201,13 @@
           <w:numId w:val="5"/>
         </w:numPr>
       </w:pPr>
-      <w:r>
-        <w:t xml:space="preserve">5 page PDF document listing a table of common names of </w:t>
+      <w:proofErr w:type="gramStart"/>
+      <w:r>
+        <w:t>5 page</w:t>
+      </w:r>
+      <w:proofErr w:type="gramEnd"/>
+      <w:r>
+        <w:t xml:space="preserve"> PDF document listing a table of common names of </w:t>
       </w:r>
       <w:proofErr w:type="spellStart"/>
       <w:r>
@@ -393,6 +398,17 @@
       <w:r>
         <w:t>.</w:t>
       </w:r>
+      <w:r>
+        <w:t xml:space="preserve"> Unnamed variables are not merged in a consolidated database for brevity.</w:t>
+      </w:r>
+    </w:p>
+    <w:p>
+      <w:pPr>
+        <w:pStyle w:val="Heading3"/>
+      </w:pPr>
+      <w:r>
+        <w:t>Flagging Catfish Products</w:t>
+      </w:r>
     </w:p>
     <w:p>
       <w:r>
@@ -407,59 +423,1575 @@
       <w:r>
         <w:t xml:space="preserve"> that may appear in the FDA data.</w:t>
       </w:r>
-    </w:p>
-    <w:p>
-      <w:pPr>
-        <w:ind w:firstLine="720"/>
-      </w:pPr>
-    </w:p>
-    <w:p>
-      <w:pPr>
+      <w:r>
+        <w:t xml:space="preserve"> FDA </w:t>
+      </w:r>
+      <w:r>
         <w:rPr>
           <w:b/>
           <w:bCs/>
         </w:rPr>
-      </w:pPr>
+        <w:t>PRDCT_CODE_DESC_TEXT</w:t>
+      </w:r>
+      <w:r>
+        <w:t xml:space="preserve"> has been reviewed for all catfish related items. Additionally, all seafood items with </w:t>
+      </w:r>
       <w:r>
         <w:rPr>
           <w:b/>
           <w:bCs/>
         </w:rPr>
-        <w:br w:type="page"/>
-      </w:r>
-    </w:p>
-    <w:p>
-      <w:pPr>
+        <w:t>PRODUCT_CODE</w:t>
+      </w:r>
+      <w:r>
+        <w:t xml:space="preserve"> starting with </w:t>
+      </w:r>
+      <w:r>
+        <w:lastRenderedPageBreak/>
+        <w:t>“16” have been reviewed. The following text descriptions are used to classify catfish records in the FDA data:</w:t>
+      </w:r>
+    </w:p>
+    <w:p>
+      <w:pPr>
+        <w:pStyle w:val="ListParagraph"/>
+        <w:numPr>
+          <w:ilvl w:val="0"/>
+          <w:numId w:val="9"/>
+        </w:numPr>
+      </w:pPr>
+      <w:r>
+        <w:t>CATFISH, AQUACULTURE, FRESH WATER</w:t>
+      </w:r>
+    </w:p>
+    <w:p>
+      <w:pPr>
+        <w:pStyle w:val="ListParagraph"/>
+        <w:numPr>
+          <w:ilvl w:val="0"/>
+          <w:numId w:val="9"/>
+        </w:numPr>
+      </w:pPr>
+      <w:r>
+        <w:t>CATFISH, FRESHWATER (E.G. CHANNEL, BLUE, WHITE, YAQUI, BULLHEAD, FLATHEAD CATFISH)</w:t>
+      </w:r>
+    </w:p>
+    <w:p>
+      <w:pPr>
+        <w:pStyle w:val="ListParagraph"/>
+        <w:numPr>
+          <w:ilvl w:val="0"/>
+          <w:numId w:val="9"/>
+        </w:numPr>
+      </w:pPr>
+      <w:r>
+        <w:t>CATFISH, SALT WATER, HOT SMOKED, FISH</w:t>
+      </w:r>
+    </w:p>
+    <w:p>
+      <w:pPr>
+        <w:pStyle w:val="ListParagraph"/>
+        <w:numPr>
+          <w:ilvl w:val="0"/>
+          <w:numId w:val="9"/>
+        </w:numPr>
+      </w:pPr>
+      <w:r>
+        <w:t>CATFISH, FRESHWATER, HOT SMOKED (E.G. CHANNEL, BLUE, WHITE, YAQUI, BULLHEAD, FLATHEAD CATFISH)</w:t>
+      </w:r>
+    </w:p>
+    <w:p>
+      <w:pPr>
+        <w:pStyle w:val="ListParagraph"/>
+        <w:numPr>
+          <w:ilvl w:val="0"/>
+          <w:numId w:val="9"/>
+        </w:numPr>
+      </w:pPr>
+      <w:r>
+        <w:t>CATFISH, SALT WATER</w:t>
+      </w:r>
+    </w:p>
+    <w:p>
+      <w:r>
+        <w:t>* Other common names for catfish according to FSIS have not been found in FDA text descriptions.</w:t>
+      </w:r>
+    </w:p>
+    <w:p>
+      <w:r>
+        <w:t>The following text descriptions are used to classify catfish records in the USDA data:</w:t>
+      </w:r>
+    </w:p>
+    <w:p>
+      <w:pPr>
+        <w:pStyle w:val="ListParagraph"/>
+        <w:numPr>
+          <w:ilvl w:val="0"/>
+          <w:numId w:val="10"/>
+        </w:numPr>
+      </w:pPr>
+      <w:proofErr w:type="spellStart"/>
+      <w:r>
+        <w:t>Siluriformes</w:t>
+      </w:r>
+      <w:proofErr w:type="spellEnd"/>
+      <w:r>
+        <w:t xml:space="preserve"> – Other</w:t>
+      </w:r>
+    </w:p>
+    <w:p>
+      <w:pPr>
+        <w:pStyle w:val="ListParagraph"/>
+        <w:numPr>
+          <w:ilvl w:val="0"/>
+          <w:numId w:val="10"/>
+        </w:numPr>
+      </w:pPr>
+      <w:proofErr w:type="spellStart"/>
+      <w:r>
+        <w:t>Siluriformes</w:t>
+      </w:r>
+      <w:proofErr w:type="spellEnd"/>
+      <w:r>
+        <w:t xml:space="preserve"> – </w:t>
+      </w:r>
+      <w:proofErr w:type="spellStart"/>
+      <w:r>
+        <w:t>Ictaluridae</w:t>
+      </w:r>
+      <w:proofErr w:type="spellEnd"/>
+      <w:r>
+        <w:t xml:space="preserve"> (Catfish)</w:t>
+      </w:r>
+    </w:p>
+    <w:p>
+      <w:pPr>
+        <w:pStyle w:val="Heading3"/>
+      </w:pPr>
+      <w:r>
+        <w:t>Weight of Refused Items</w:t>
+      </w:r>
+    </w:p>
+    <w:p>
+      <w:r>
         <w:rPr>
           <w:b/>
           <w:bCs/>
         </w:rPr>
-      </w:pPr>
-      <w:r>
+        <w:tab/>
+      </w:r>
+      <w:r>
+        <w:t xml:space="preserve">USDA data offers final weight of refused items in “Import-refusals” workbooks, while FDA data did not offer this information in “REFUSAL_ENTRY” data. </w:t>
+      </w:r>
+      <w:proofErr w:type="gramStart"/>
+      <w:r>
+        <w:t>In order to</w:t>
+      </w:r>
+      <w:proofErr w:type="gramEnd"/>
+      <w:r>
+        <w:t xml:space="preserve"> collect </w:t>
+      </w:r>
+      <w:r>
+        <w:t xml:space="preserve">weight of catfish product for FDA data, </w:t>
+      </w:r>
+      <w:r>
+        <w:t xml:space="preserve">the entry number associated with the record is submitted to the Import Trade Auxiliary Communications System (ITACS). From the ITACS query, records may be </w:t>
+      </w:r>
+      <w:proofErr w:type="gramStart"/>
+      <w:r>
+        <w:t>reviewed</w:t>
+      </w:r>
+      <w:proofErr w:type="gramEnd"/>
+      <w:r>
+        <w:t xml:space="preserve"> and weight calculated for items selected. There is a total of 50 unique entry numbers, across 52 catfish related records in the FDA to review</w:t>
+      </w:r>
+      <w:r>
+        <w:t>.</w:t>
+      </w:r>
+    </w:p>
+    <w:tbl>
+      <w:tblPr>
+        <w:tblStyle w:val="TableGridLight"/>
+        <w:tblW w:w="5000" w:type="pct"/>
+        <w:tblLook w:val="04A0" w:firstRow="1" w:lastRow="0" w:firstColumn="1" w:lastColumn="0" w:noHBand="0" w:noVBand="1"/>
+      </w:tblPr>
+      <w:tblGrid>
+        <w:gridCol w:w="1870"/>
+        <w:gridCol w:w="1870"/>
+        <w:gridCol w:w="1870"/>
+        <w:gridCol w:w="1870"/>
+        <w:gridCol w:w="1870"/>
+      </w:tblGrid>
+      <w:tr>
+        <w:trPr>
+          <w:trHeight w:val="300"/>
+        </w:trPr>
+        <w:tc>
+          <w:tcPr>
+            <w:tcW w:w="1000" w:type="pct"/>
+            <w:noWrap/>
+            <w:hideMark/>
+          </w:tcPr>
+          <w:p>
+            <w:pPr>
+              <w:jc w:val="center"/>
+              <w:rPr>
+                <w:rFonts w:ascii="Calibri" w:hAnsi="Calibri" w:cs="Calibri"/>
+                <w:color w:val="000000"/>
+              </w:rPr>
+            </w:pPr>
+            <w:r>
+              <w:rPr>
+                <w:rFonts w:ascii="Calibri" w:hAnsi="Calibri" w:cs="Calibri"/>
+                <w:color w:val="000000"/>
+              </w:rPr>
+              <w:t>002-8148986-4</w:t>
+            </w:r>
+          </w:p>
+        </w:tc>
+        <w:tc>
+          <w:tcPr>
+            <w:tcW w:w="1000" w:type="pct"/>
+            <w:noWrap/>
+            <w:hideMark/>
+          </w:tcPr>
+          <w:p>
+            <w:pPr>
+              <w:jc w:val="center"/>
+              <w:rPr>
+                <w:rFonts w:ascii="Calibri" w:hAnsi="Calibri" w:cs="Calibri"/>
+                <w:color w:val="000000"/>
+              </w:rPr>
+            </w:pPr>
+            <w:r>
+              <w:rPr>
+                <w:rFonts w:ascii="Calibri" w:hAnsi="Calibri" w:cs="Calibri"/>
+                <w:color w:val="000000"/>
+              </w:rPr>
+              <w:t>002-8148987-2</w:t>
+            </w:r>
+          </w:p>
+        </w:tc>
+        <w:tc>
+          <w:tcPr>
+            <w:tcW w:w="1000" w:type="pct"/>
+            <w:noWrap/>
+            <w:hideMark/>
+          </w:tcPr>
+          <w:p>
+            <w:pPr>
+              <w:jc w:val="center"/>
+              <w:rPr>
+                <w:rFonts w:ascii="Calibri" w:hAnsi="Calibri" w:cs="Calibri"/>
+                <w:color w:val="000000"/>
+              </w:rPr>
+            </w:pPr>
+            <w:r>
+              <w:rPr>
+                <w:rFonts w:ascii="Calibri" w:hAnsi="Calibri" w:cs="Calibri"/>
+                <w:color w:val="000000"/>
+              </w:rPr>
+              <w:t>002-8149270-2</w:t>
+            </w:r>
+          </w:p>
+        </w:tc>
+        <w:tc>
+          <w:tcPr>
+            <w:tcW w:w="1000" w:type="pct"/>
+            <w:noWrap/>
+            <w:hideMark/>
+          </w:tcPr>
+          <w:p>
+            <w:pPr>
+              <w:jc w:val="center"/>
+              <w:rPr>
+                <w:rFonts w:ascii="Calibri" w:hAnsi="Calibri" w:cs="Calibri"/>
+                <w:color w:val="000000"/>
+              </w:rPr>
+            </w:pPr>
+            <w:r>
+              <w:rPr>
+                <w:rFonts w:ascii="Calibri" w:hAnsi="Calibri" w:cs="Calibri"/>
+                <w:color w:val="000000"/>
+              </w:rPr>
+              <w:t>023-0256396-6</w:t>
+            </w:r>
+          </w:p>
+        </w:tc>
+        <w:tc>
+          <w:tcPr>
+            <w:tcW w:w="1000" w:type="pct"/>
+            <w:noWrap/>
+            <w:hideMark/>
+          </w:tcPr>
+          <w:p>
+            <w:pPr>
+              <w:jc w:val="center"/>
+              <w:rPr>
+                <w:rFonts w:ascii="Calibri" w:hAnsi="Calibri" w:cs="Calibri"/>
+                <w:color w:val="000000"/>
+              </w:rPr>
+            </w:pPr>
+            <w:r>
+              <w:rPr>
+                <w:rFonts w:ascii="Calibri" w:hAnsi="Calibri" w:cs="Calibri"/>
+                <w:color w:val="000000"/>
+              </w:rPr>
+              <w:t>023-0257843-6</w:t>
+            </w:r>
+          </w:p>
+        </w:tc>
+      </w:tr>
+      <w:tr>
+        <w:trPr>
+          <w:trHeight w:val="300"/>
+        </w:trPr>
+        <w:tc>
+          <w:tcPr>
+            <w:tcW w:w="1000" w:type="pct"/>
+            <w:noWrap/>
+            <w:hideMark/>
+          </w:tcPr>
+          <w:p>
+            <w:pPr>
+              <w:jc w:val="center"/>
+              <w:rPr>
+                <w:rFonts w:ascii="Calibri" w:hAnsi="Calibri" w:cs="Calibri"/>
+                <w:color w:val="000000"/>
+              </w:rPr>
+            </w:pPr>
+            <w:r>
+              <w:rPr>
+                <w:rFonts w:ascii="Calibri" w:hAnsi="Calibri" w:cs="Calibri"/>
+                <w:color w:val="000000"/>
+              </w:rPr>
+              <w:t>023-0257844-4</w:t>
+            </w:r>
+          </w:p>
+        </w:tc>
+        <w:tc>
+          <w:tcPr>
+            <w:tcW w:w="1000" w:type="pct"/>
+            <w:noWrap/>
+            <w:hideMark/>
+          </w:tcPr>
+          <w:p>
+            <w:pPr>
+              <w:jc w:val="center"/>
+              <w:rPr>
+                <w:rFonts w:ascii="Calibri" w:hAnsi="Calibri" w:cs="Calibri"/>
+                <w:color w:val="000000"/>
+              </w:rPr>
+            </w:pPr>
+            <w:r>
+              <w:rPr>
+                <w:rFonts w:ascii="Calibri" w:hAnsi="Calibri" w:cs="Calibri"/>
+                <w:color w:val="000000"/>
+              </w:rPr>
+              <w:t>023-0257860-0</w:t>
+            </w:r>
+          </w:p>
+        </w:tc>
+        <w:tc>
+          <w:tcPr>
+            <w:tcW w:w="1000" w:type="pct"/>
+            <w:noWrap/>
+            <w:hideMark/>
+          </w:tcPr>
+          <w:p>
+            <w:pPr>
+              <w:jc w:val="center"/>
+              <w:rPr>
+                <w:rFonts w:ascii="Calibri" w:hAnsi="Calibri" w:cs="Calibri"/>
+                <w:color w:val="000000"/>
+              </w:rPr>
+            </w:pPr>
+            <w:r>
+              <w:rPr>
+                <w:rFonts w:ascii="Calibri" w:hAnsi="Calibri" w:cs="Calibri"/>
+                <w:color w:val="000000"/>
+              </w:rPr>
+              <w:t>023-0257885-7</w:t>
+            </w:r>
+          </w:p>
+        </w:tc>
+        <w:tc>
+          <w:tcPr>
+            <w:tcW w:w="1000" w:type="pct"/>
+            <w:noWrap/>
+            <w:hideMark/>
+          </w:tcPr>
+          <w:p>
+            <w:pPr>
+              <w:jc w:val="center"/>
+              <w:rPr>
+                <w:rFonts w:ascii="Calibri" w:hAnsi="Calibri" w:cs="Calibri"/>
+                <w:color w:val="000000"/>
+              </w:rPr>
+            </w:pPr>
+            <w:r>
+              <w:rPr>
+                <w:rFonts w:ascii="Calibri" w:hAnsi="Calibri" w:cs="Calibri"/>
+                <w:color w:val="000000"/>
+              </w:rPr>
+              <w:t>023-0257940-0</w:t>
+            </w:r>
+          </w:p>
+        </w:tc>
+        <w:tc>
+          <w:tcPr>
+            <w:tcW w:w="1000" w:type="pct"/>
+            <w:noWrap/>
+            <w:hideMark/>
+          </w:tcPr>
+          <w:p>
+            <w:pPr>
+              <w:jc w:val="center"/>
+              <w:rPr>
+                <w:rFonts w:ascii="Calibri" w:hAnsi="Calibri" w:cs="Calibri"/>
+                <w:color w:val="000000"/>
+              </w:rPr>
+            </w:pPr>
+            <w:r>
+              <w:rPr>
+                <w:rFonts w:ascii="Calibri" w:hAnsi="Calibri" w:cs="Calibri"/>
+                <w:color w:val="000000"/>
+              </w:rPr>
+              <w:t>038-0635381-3</w:t>
+            </w:r>
+          </w:p>
+        </w:tc>
+      </w:tr>
+      <w:tr>
+        <w:trPr>
+          <w:trHeight w:val="300"/>
+        </w:trPr>
+        <w:tc>
+          <w:tcPr>
+            <w:tcW w:w="1000" w:type="pct"/>
+            <w:noWrap/>
+            <w:hideMark/>
+          </w:tcPr>
+          <w:p>
+            <w:pPr>
+              <w:jc w:val="center"/>
+              <w:rPr>
+                <w:rFonts w:ascii="Calibri" w:hAnsi="Calibri" w:cs="Calibri"/>
+                <w:color w:val="000000"/>
+              </w:rPr>
+            </w:pPr>
+            <w:r>
+              <w:rPr>
+                <w:rFonts w:ascii="Calibri" w:hAnsi="Calibri" w:cs="Calibri"/>
+                <w:color w:val="000000"/>
+              </w:rPr>
+              <w:t>038-0635392-0</w:t>
+            </w:r>
+          </w:p>
+        </w:tc>
+        <w:tc>
+          <w:tcPr>
+            <w:tcW w:w="1000" w:type="pct"/>
+            <w:noWrap/>
+            <w:hideMark/>
+          </w:tcPr>
+          <w:p>
+            <w:pPr>
+              <w:jc w:val="center"/>
+              <w:rPr>
+                <w:rFonts w:ascii="Calibri" w:hAnsi="Calibri" w:cs="Calibri"/>
+                <w:color w:val="000000"/>
+              </w:rPr>
+            </w:pPr>
+            <w:r>
+              <w:rPr>
+                <w:rFonts w:ascii="Calibri" w:hAnsi="Calibri" w:cs="Calibri"/>
+                <w:color w:val="000000"/>
+              </w:rPr>
+              <w:t>038-0635431-6</w:t>
+            </w:r>
+          </w:p>
+        </w:tc>
+        <w:tc>
+          <w:tcPr>
+            <w:tcW w:w="1000" w:type="pct"/>
+            <w:noWrap/>
+            <w:hideMark/>
+          </w:tcPr>
+          <w:p>
+            <w:pPr>
+              <w:jc w:val="center"/>
+              <w:rPr>
+                <w:rFonts w:ascii="Calibri" w:hAnsi="Calibri" w:cs="Calibri"/>
+                <w:color w:val="000000"/>
+              </w:rPr>
+            </w:pPr>
+            <w:r>
+              <w:rPr>
+                <w:rFonts w:ascii="Calibri" w:hAnsi="Calibri" w:cs="Calibri"/>
+                <w:color w:val="000000"/>
+              </w:rPr>
+              <w:t>038-0638633-4</w:t>
+            </w:r>
+          </w:p>
+        </w:tc>
+        <w:tc>
+          <w:tcPr>
+            <w:tcW w:w="1000" w:type="pct"/>
+            <w:noWrap/>
+            <w:hideMark/>
+          </w:tcPr>
+          <w:p>
+            <w:pPr>
+              <w:jc w:val="center"/>
+              <w:rPr>
+                <w:rFonts w:ascii="Calibri" w:hAnsi="Calibri" w:cs="Calibri"/>
+                <w:color w:val="000000"/>
+              </w:rPr>
+            </w:pPr>
+            <w:r>
+              <w:rPr>
+                <w:rFonts w:ascii="Calibri" w:hAnsi="Calibri" w:cs="Calibri"/>
+                <w:color w:val="000000"/>
+              </w:rPr>
+              <w:t>082-0341752-5</w:t>
+            </w:r>
+          </w:p>
+        </w:tc>
+        <w:tc>
+          <w:tcPr>
+            <w:tcW w:w="1000" w:type="pct"/>
+            <w:noWrap/>
+            <w:hideMark/>
+          </w:tcPr>
+          <w:p>
+            <w:pPr>
+              <w:jc w:val="center"/>
+              <w:rPr>
+                <w:rFonts w:ascii="Calibri" w:hAnsi="Calibri" w:cs="Calibri"/>
+                <w:color w:val="000000"/>
+              </w:rPr>
+            </w:pPr>
+            <w:r>
+              <w:rPr>
+                <w:rFonts w:ascii="Calibri" w:hAnsi="Calibri" w:cs="Calibri"/>
+                <w:color w:val="000000"/>
+              </w:rPr>
+              <w:t>082-0342008-1</w:t>
+            </w:r>
+          </w:p>
+        </w:tc>
+      </w:tr>
+      <w:tr>
+        <w:trPr>
+          <w:trHeight w:val="300"/>
+        </w:trPr>
+        <w:tc>
+          <w:tcPr>
+            <w:tcW w:w="1000" w:type="pct"/>
+            <w:noWrap/>
+            <w:hideMark/>
+          </w:tcPr>
+          <w:p>
+            <w:pPr>
+              <w:jc w:val="center"/>
+              <w:rPr>
+                <w:rFonts w:ascii="Calibri" w:hAnsi="Calibri" w:cs="Calibri"/>
+                <w:color w:val="000000"/>
+              </w:rPr>
+            </w:pPr>
+            <w:r>
+              <w:rPr>
+                <w:rFonts w:ascii="Calibri" w:hAnsi="Calibri" w:cs="Calibri"/>
+                <w:color w:val="000000"/>
+              </w:rPr>
+              <w:t>082-0342009-9</w:t>
+            </w:r>
+          </w:p>
+        </w:tc>
+        <w:tc>
+          <w:tcPr>
+            <w:tcW w:w="1000" w:type="pct"/>
+            <w:noWrap/>
+            <w:hideMark/>
+          </w:tcPr>
+          <w:p>
+            <w:pPr>
+              <w:jc w:val="center"/>
+              <w:rPr>
+                <w:rFonts w:ascii="Calibri" w:hAnsi="Calibri" w:cs="Calibri"/>
+                <w:color w:val="000000"/>
+              </w:rPr>
+            </w:pPr>
+            <w:r>
+              <w:rPr>
+                <w:rFonts w:ascii="Calibri" w:hAnsi="Calibri" w:cs="Calibri"/>
+                <w:color w:val="000000"/>
+              </w:rPr>
+              <w:t>101-4697522-2</w:t>
+            </w:r>
+          </w:p>
+        </w:tc>
+        <w:tc>
+          <w:tcPr>
+            <w:tcW w:w="1000" w:type="pct"/>
+            <w:noWrap/>
+            <w:hideMark/>
+          </w:tcPr>
+          <w:p>
+            <w:pPr>
+              <w:jc w:val="center"/>
+              <w:rPr>
+                <w:rFonts w:ascii="Calibri" w:hAnsi="Calibri" w:cs="Calibri"/>
+                <w:color w:val="000000"/>
+              </w:rPr>
+            </w:pPr>
+            <w:r>
+              <w:rPr>
+                <w:rFonts w:ascii="Calibri" w:hAnsi="Calibri" w:cs="Calibri"/>
+                <w:color w:val="000000"/>
+              </w:rPr>
+              <w:t>316-1933423-3</w:t>
+            </w:r>
+          </w:p>
+        </w:tc>
+        <w:tc>
+          <w:tcPr>
+            <w:tcW w:w="1000" w:type="pct"/>
+            <w:noWrap/>
+            <w:hideMark/>
+          </w:tcPr>
+          <w:p>
+            <w:pPr>
+              <w:jc w:val="center"/>
+              <w:rPr>
+                <w:rFonts w:ascii="Calibri" w:hAnsi="Calibri" w:cs="Calibri"/>
+                <w:color w:val="000000"/>
+              </w:rPr>
+            </w:pPr>
+            <w:r>
+              <w:rPr>
+                <w:rFonts w:ascii="Calibri" w:hAnsi="Calibri" w:cs="Calibri"/>
+                <w:color w:val="000000"/>
+              </w:rPr>
+              <w:t>788-0516519-5</w:t>
+            </w:r>
+          </w:p>
+        </w:tc>
+        <w:tc>
+          <w:tcPr>
+            <w:tcW w:w="1000" w:type="pct"/>
+            <w:noWrap/>
+            <w:hideMark/>
+          </w:tcPr>
+          <w:p>
+            <w:pPr>
+              <w:jc w:val="center"/>
+              <w:rPr>
+                <w:rFonts w:ascii="Calibri" w:hAnsi="Calibri" w:cs="Calibri"/>
+                <w:color w:val="000000"/>
+              </w:rPr>
+            </w:pPr>
+            <w:r>
+              <w:rPr>
+                <w:rFonts w:ascii="Calibri" w:hAnsi="Calibri" w:cs="Calibri"/>
+                <w:color w:val="000000"/>
+              </w:rPr>
+              <w:t>AEK-1289444-6</w:t>
+            </w:r>
+          </w:p>
+        </w:tc>
+      </w:tr>
+      <w:tr>
+        <w:trPr>
+          <w:trHeight w:val="300"/>
+        </w:trPr>
+        <w:tc>
+          <w:tcPr>
+            <w:tcW w:w="1000" w:type="pct"/>
+            <w:noWrap/>
+            <w:hideMark/>
+          </w:tcPr>
+          <w:p>
+            <w:pPr>
+              <w:jc w:val="center"/>
+              <w:rPr>
+                <w:rFonts w:ascii="Calibri" w:hAnsi="Calibri" w:cs="Calibri"/>
+                <w:color w:val="000000"/>
+              </w:rPr>
+            </w:pPr>
+            <w:r>
+              <w:rPr>
+                <w:rFonts w:ascii="Calibri" w:hAnsi="Calibri" w:cs="Calibri"/>
+                <w:color w:val="000000"/>
+              </w:rPr>
+              <w:t>AR8-2014602-5</w:t>
+            </w:r>
+          </w:p>
+        </w:tc>
+        <w:tc>
+          <w:tcPr>
+            <w:tcW w:w="1000" w:type="pct"/>
+            <w:noWrap/>
+            <w:hideMark/>
+          </w:tcPr>
+          <w:p>
+            <w:pPr>
+              <w:jc w:val="center"/>
+              <w:rPr>
+                <w:rFonts w:ascii="Calibri" w:hAnsi="Calibri" w:cs="Calibri"/>
+                <w:color w:val="000000"/>
+              </w:rPr>
+            </w:pPr>
+            <w:r>
+              <w:rPr>
+                <w:rFonts w:ascii="Calibri" w:hAnsi="Calibri" w:cs="Calibri"/>
+                <w:color w:val="000000"/>
+              </w:rPr>
+              <w:t>BDD-0671294-3</w:t>
+            </w:r>
+          </w:p>
+        </w:tc>
+        <w:tc>
+          <w:tcPr>
+            <w:tcW w:w="1000" w:type="pct"/>
+            <w:noWrap/>
+            <w:hideMark/>
+          </w:tcPr>
+          <w:p>
+            <w:pPr>
+              <w:jc w:val="center"/>
+              <w:rPr>
+                <w:rFonts w:ascii="Calibri" w:hAnsi="Calibri" w:cs="Calibri"/>
+                <w:color w:val="000000"/>
+              </w:rPr>
+            </w:pPr>
+            <w:r>
+              <w:rPr>
+                <w:rFonts w:ascii="Calibri" w:hAnsi="Calibri" w:cs="Calibri"/>
+                <w:color w:val="000000"/>
+              </w:rPr>
+              <w:t>BDD-0672978-0</w:t>
+            </w:r>
+          </w:p>
+        </w:tc>
+        <w:tc>
+          <w:tcPr>
+            <w:tcW w:w="1000" w:type="pct"/>
+            <w:noWrap/>
+            <w:hideMark/>
+          </w:tcPr>
+          <w:p>
+            <w:pPr>
+              <w:jc w:val="center"/>
+              <w:rPr>
+                <w:rFonts w:ascii="Calibri" w:hAnsi="Calibri" w:cs="Calibri"/>
+                <w:color w:val="000000"/>
+              </w:rPr>
+            </w:pPr>
+            <w:r>
+              <w:rPr>
+                <w:rFonts w:ascii="Calibri" w:hAnsi="Calibri" w:cs="Calibri"/>
+                <w:color w:val="000000"/>
+              </w:rPr>
+              <w:t>BNI-0039335-3</w:t>
+            </w:r>
+          </w:p>
+        </w:tc>
+        <w:tc>
+          <w:tcPr>
+            <w:tcW w:w="1000" w:type="pct"/>
+            <w:noWrap/>
+            <w:hideMark/>
+          </w:tcPr>
+          <w:p>
+            <w:pPr>
+              <w:jc w:val="center"/>
+              <w:rPr>
+                <w:rFonts w:ascii="Calibri" w:hAnsi="Calibri" w:cs="Calibri"/>
+                <w:color w:val="000000"/>
+              </w:rPr>
+            </w:pPr>
+            <w:r>
+              <w:rPr>
+                <w:rFonts w:ascii="Calibri" w:hAnsi="Calibri" w:cs="Calibri"/>
+                <w:color w:val="000000"/>
+              </w:rPr>
+              <w:t>BNI-0045857-8</w:t>
+            </w:r>
+          </w:p>
+        </w:tc>
+      </w:tr>
+      <w:tr>
+        <w:trPr>
+          <w:trHeight w:val="300"/>
+        </w:trPr>
+        <w:tc>
+          <w:tcPr>
+            <w:tcW w:w="1000" w:type="pct"/>
+            <w:noWrap/>
+            <w:hideMark/>
+          </w:tcPr>
+          <w:p>
+            <w:pPr>
+              <w:jc w:val="center"/>
+              <w:rPr>
+                <w:rFonts w:ascii="Calibri" w:hAnsi="Calibri" w:cs="Calibri"/>
+                <w:color w:val="000000"/>
+              </w:rPr>
+            </w:pPr>
+            <w:r>
+              <w:rPr>
+                <w:rFonts w:ascii="Calibri" w:hAnsi="Calibri" w:cs="Calibri"/>
+                <w:color w:val="000000"/>
+              </w:rPr>
+              <w:t>BNI-0046414-7</w:t>
+            </w:r>
+          </w:p>
+        </w:tc>
+        <w:tc>
+          <w:tcPr>
+            <w:tcW w:w="1000" w:type="pct"/>
+            <w:noWrap/>
+            <w:hideMark/>
+          </w:tcPr>
+          <w:p>
+            <w:pPr>
+              <w:jc w:val="center"/>
+              <w:rPr>
+                <w:rFonts w:ascii="Calibri" w:hAnsi="Calibri" w:cs="Calibri"/>
+                <w:color w:val="000000"/>
+              </w:rPr>
+            </w:pPr>
+            <w:r>
+              <w:rPr>
+                <w:rFonts w:ascii="Calibri" w:hAnsi="Calibri" w:cs="Calibri"/>
+                <w:color w:val="000000"/>
+              </w:rPr>
+              <w:t>BNI-0048811-2</w:t>
+            </w:r>
+          </w:p>
+        </w:tc>
+        <w:tc>
+          <w:tcPr>
+            <w:tcW w:w="1000" w:type="pct"/>
+            <w:noWrap/>
+            <w:hideMark/>
+          </w:tcPr>
+          <w:p>
+            <w:pPr>
+              <w:jc w:val="center"/>
+              <w:rPr>
+                <w:rFonts w:ascii="Calibri" w:hAnsi="Calibri" w:cs="Calibri"/>
+                <w:color w:val="000000"/>
+              </w:rPr>
+            </w:pPr>
+            <w:r>
+              <w:rPr>
+                <w:rFonts w:ascii="Calibri" w:hAnsi="Calibri" w:cs="Calibri"/>
+                <w:color w:val="000000"/>
+              </w:rPr>
+              <w:t>BNI-0050663-2</w:t>
+            </w:r>
+          </w:p>
+        </w:tc>
+        <w:tc>
+          <w:tcPr>
+            <w:tcW w:w="1000" w:type="pct"/>
+            <w:noWrap/>
+            <w:hideMark/>
+          </w:tcPr>
+          <w:p>
+            <w:pPr>
+              <w:jc w:val="center"/>
+              <w:rPr>
+                <w:rFonts w:ascii="Calibri" w:hAnsi="Calibri" w:cs="Calibri"/>
+                <w:color w:val="000000"/>
+              </w:rPr>
+            </w:pPr>
+            <w:r>
+              <w:rPr>
+                <w:rFonts w:ascii="Calibri" w:hAnsi="Calibri" w:cs="Calibri"/>
+                <w:color w:val="000000"/>
+              </w:rPr>
+              <w:t>BQL-0045751-3</w:t>
+            </w:r>
+          </w:p>
+        </w:tc>
+        <w:tc>
+          <w:tcPr>
+            <w:tcW w:w="1000" w:type="pct"/>
+            <w:noWrap/>
+            <w:hideMark/>
+          </w:tcPr>
+          <w:p>
+            <w:pPr>
+              <w:jc w:val="center"/>
+              <w:rPr>
+                <w:rFonts w:ascii="Calibri" w:hAnsi="Calibri" w:cs="Calibri"/>
+                <w:color w:val="000000"/>
+              </w:rPr>
+            </w:pPr>
+            <w:r>
+              <w:rPr>
+                <w:rFonts w:ascii="Calibri" w:hAnsi="Calibri" w:cs="Calibri"/>
+                <w:color w:val="000000"/>
+              </w:rPr>
+              <w:t>CEQ-0001510-5</w:t>
+            </w:r>
+          </w:p>
+        </w:tc>
+      </w:tr>
+      <w:tr>
+        <w:trPr>
+          <w:trHeight w:val="300"/>
+        </w:trPr>
+        <w:tc>
+          <w:tcPr>
+            <w:tcW w:w="1000" w:type="pct"/>
+            <w:noWrap/>
+            <w:hideMark/>
+          </w:tcPr>
+          <w:p>
+            <w:pPr>
+              <w:jc w:val="center"/>
+              <w:rPr>
+                <w:rFonts w:ascii="Calibri" w:hAnsi="Calibri" w:cs="Calibri"/>
+                <w:color w:val="000000"/>
+              </w:rPr>
+            </w:pPr>
+            <w:r>
+              <w:rPr>
+                <w:rFonts w:ascii="Calibri" w:hAnsi="Calibri" w:cs="Calibri"/>
+                <w:color w:val="000000"/>
+              </w:rPr>
+              <w:t>DK3-0756640-8</w:t>
+            </w:r>
+          </w:p>
+        </w:tc>
+        <w:tc>
+          <w:tcPr>
+            <w:tcW w:w="1000" w:type="pct"/>
+            <w:noWrap/>
+            <w:hideMark/>
+          </w:tcPr>
+          <w:p>
+            <w:pPr>
+              <w:jc w:val="center"/>
+              <w:rPr>
+                <w:rFonts w:ascii="Calibri" w:hAnsi="Calibri" w:cs="Calibri"/>
+                <w:color w:val="000000"/>
+              </w:rPr>
+            </w:pPr>
+            <w:r>
+              <w:rPr>
+                <w:rFonts w:ascii="Calibri" w:hAnsi="Calibri" w:cs="Calibri"/>
+                <w:color w:val="000000"/>
+              </w:rPr>
+              <w:t>DK3-0756642-4</w:t>
+            </w:r>
+          </w:p>
+        </w:tc>
+        <w:tc>
+          <w:tcPr>
+            <w:tcW w:w="1000" w:type="pct"/>
+            <w:noWrap/>
+            <w:hideMark/>
+          </w:tcPr>
+          <w:p>
+            <w:pPr>
+              <w:jc w:val="center"/>
+              <w:rPr>
+                <w:rFonts w:ascii="Calibri" w:hAnsi="Calibri" w:cs="Calibri"/>
+                <w:color w:val="000000"/>
+              </w:rPr>
+            </w:pPr>
+            <w:r>
+              <w:rPr>
+                <w:rFonts w:ascii="Calibri" w:hAnsi="Calibri" w:cs="Calibri"/>
+                <w:color w:val="000000"/>
+              </w:rPr>
+              <w:t>DK3-0756643-2</w:t>
+            </w:r>
+          </w:p>
+        </w:tc>
+        <w:tc>
+          <w:tcPr>
+            <w:tcW w:w="1000" w:type="pct"/>
+            <w:noWrap/>
+            <w:hideMark/>
+          </w:tcPr>
+          <w:p>
+            <w:pPr>
+              <w:jc w:val="center"/>
+              <w:rPr>
+                <w:rFonts w:ascii="Calibri" w:hAnsi="Calibri" w:cs="Calibri"/>
+                <w:color w:val="000000"/>
+              </w:rPr>
+            </w:pPr>
+            <w:r>
+              <w:rPr>
+                <w:rFonts w:ascii="Calibri" w:hAnsi="Calibri" w:cs="Calibri"/>
+                <w:color w:val="000000"/>
+              </w:rPr>
+              <w:t>DK3-0756644-0</w:t>
+            </w:r>
+          </w:p>
+        </w:tc>
+        <w:tc>
+          <w:tcPr>
+            <w:tcW w:w="1000" w:type="pct"/>
+            <w:noWrap/>
+            <w:hideMark/>
+          </w:tcPr>
+          <w:p>
+            <w:pPr>
+              <w:jc w:val="center"/>
+              <w:rPr>
+                <w:rFonts w:ascii="Calibri" w:hAnsi="Calibri" w:cs="Calibri"/>
+                <w:color w:val="000000"/>
+              </w:rPr>
+            </w:pPr>
+            <w:r>
+              <w:rPr>
+                <w:rFonts w:ascii="Calibri" w:hAnsi="Calibri" w:cs="Calibri"/>
+                <w:color w:val="000000"/>
+              </w:rPr>
+              <w:t>DK3-0756645-7</w:t>
+            </w:r>
+          </w:p>
+        </w:tc>
+      </w:tr>
+      <w:tr>
+        <w:trPr>
+          <w:trHeight w:val="300"/>
+        </w:trPr>
+        <w:tc>
+          <w:tcPr>
+            <w:tcW w:w="1000" w:type="pct"/>
+            <w:noWrap/>
+            <w:hideMark/>
+          </w:tcPr>
+          <w:p>
+            <w:pPr>
+              <w:jc w:val="center"/>
+              <w:rPr>
+                <w:rFonts w:ascii="Calibri" w:hAnsi="Calibri" w:cs="Calibri"/>
+                <w:color w:val="000000"/>
+              </w:rPr>
+            </w:pPr>
+            <w:r>
+              <w:rPr>
+                <w:rFonts w:ascii="Calibri" w:hAnsi="Calibri" w:cs="Calibri"/>
+                <w:color w:val="000000"/>
+              </w:rPr>
+              <w:t>GX5-9935693-6</w:t>
+            </w:r>
+          </w:p>
+        </w:tc>
+        <w:tc>
+          <w:tcPr>
+            <w:tcW w:w="1000" w:type="pct"/>
+            <w:noWrap/>
+            <w:hideMark/>
+          </w:tcPr>
+          <w:p>
+            <w:pPr>
+              <w:jc w:val="center"/>
+              <w:rPr>
+                <w:rFonts w:ascii="Calibri" w:hAnsi="Calibri" w:cs="Calibri"/>
+                <w:color w:val="000000"/>
+              </w:rPr>
+            </w:pPr>
+            <w:r>
+              <w:rPr>
+                <w:rFonts w:ascii="Calibri" w:hAnsi="Calibri" w:cs="Calibri"/>
+                <w:color w:val="000000"/>
+              </w:rPr>
+              <w:t>GX5-9936580-4</w:t>
+            </w:r>
+          </w:p>
+        </w:tc>
+        <w:tc>
+          <w:tcPr>
+            <w:tcW w:w="1000" w:type="pct"/>
+            <w:noWrap/>
+            <w:hideMark/>
+          </w:tcPr>
+          <w:p>
+            <w:pPr>
+              <w:jc w:val="center"/>
+              <w:rPr>
+                <w:rFonts w:ascii="Calibri" w:hAnsi="Calibri" w:cs="Calibri"/>
+                <w:color w:val="000000"/>
+              </w:rPr>
+            </w:pPr>
+            <w:r>
+              <w:rPr>
+                <w:rFonts w:ascii="Calibri" w:hAnsi="Calibri" w:cs="Calibri"/>
+                <w:color w:val="000000"/>
+              </w:rPr>
+              <w:t>GX5-9936633-1</w:t>
+            </w:r>
+          </w:p>
+        </w:tc>
+        <w:tc>
+          <w:tcPr>
+            <w:tcW w:w="1000" w:type="pct"/>
+            <w:noWrap/>
+            <w:hideMark/>
+          </w:tcPr>
+          <w:p>
+            <w:pPr>
+              <w:jc w:val="center"/>
+              <w:rPr>
+                <w:rFonts w:ascii="Calibri" w:hAnsi="Calibri" w:cs="Calibri"/>
+                <w:color w:val="000000"/>
+              </w:rPr>
+            </w:pPr>
+            <w:r>
+              <w:rPr>
+                <w:rFonts w:ascii="Calibri" w:hAnsi="Calibri" w:cs="Calibri"/>
+                <w:color w:val="000000"/>
+              </w:rPr>
+              <w:t>GX5-9936998-8</w:t>
+            </w:r>
+          </w:p>
+        </w:tc>
+        <w:tc>
+          <w:tcPr>
+            <w:tcW w:w="1000" w:type="pct"/>
+            <w:noWrap/>
+            <w:hideMark/>
+          </w:tcPr>
+          <w:p>
+            <w:pPr>
+              <w:jc w:val="center"/>
+              <w:rPr>
+                <w:rFonts w:ascii="Calibri" w:hAnsi="Calibri" w:cs="Calibri"/>
+                <w:color w:val="000000"/>
+              </w:rPr>
+            </w:pPr>
+            <w:r>
+              <w:rPr>
+                <w:rFonts w:ascii="Calibri" w:hAnsi="Calibri" w:cs="Calibri"/>
+                <w:color w:val="000000"/>
+              </w:rPr>
+              <w:t>G17-1059416-0</w:t>
+            </w:r>
+          </w:p>
+        </w:tc>
+      </w:tr>
+      <w:tr>
+        <w:trPr>
+          <w:trHeight w:val="300"/>
+        </w:trPr>
+        <w:tc>
+          <w:tcPr>
+            <w:tcW w:w="1000" w:type="pct"/>
+            <w:noWrap/>
+            <w:hideMark/>
+          </w:tcPr>
+          <w:p>
+            <w:pPr>
+              <w:jc w:val="center"/>
+              <w:rPr>
+                <w:rFonts w:ascii="Calibri" w:hAnsi="Calibri" w:cs="Calibri"/>
+                <w:color w:val="000000"/>
+              </w:rPr>
+            </w:pPr>
+            <w:r>
+              <w:rPr>
+                <w:rFonts w:ascii="Calibri" w:hAnsi="Calibri" w:cs="Calibri"/>
+                <w:color w:val="000000"/>
+              </w:rPr>
+              <w:t>GX5-9937144-8</w:t>
+            </w:r>
+          </w:p>
+        </w:tc>
+        <w:tc>
+          <w:tcPr>
+            <w:tcW w:w="1000" w:type="pct"/>
+            <w:noWrap/>
+            <w:hideMark/>
+          </w:tcPr>
+          <w:p>
+            <w:pPr>
+              <w:jc w:val="center"/>
+              <w:rPr>
+                <w:rFonts w:ascii="Calibri" w:hAnsi="Calibri" w:cs="Calibri"/>
+                <w:color w:val="000000"/>
+              </w:rPr>
+            </w:pPr>
+            <w:r>
+              <w:rPr>
+                <w:rFonts w:ascii="Calibri" w:hAnsi="Calibri" w:cs="Calibri"/>
+                <w:color w:val="000000"/>
+              </w:rPr>
+              <w:t>GX5-9937805-4</w:t>
+            </w:r>
+          </w:p>
+        </w:tc>
+        <w:tc>
+          <w:tcPr>
+            <w:tcW w:w="1000" w:type="pct"/>
+            <w:noWrap/>
+            <w:hideMark/>
+          </w:tcPr>
+          <w:p>
+            <w:pPr>
+              <w:jc w:val="center"/>
+              <w:rPr>
+                <w:rFonts w:ascii="Calibri" w:hAnsi="Calibri" w:cs="Calibri"/>
+                <w:color w:val="000000"/>
+              </w:rPr>
+            </w:pPr>
+            <w:r>
+              <w:rPr>
+                <w:rFonts w:ascii="Calibri" w:hAnsi="Calibri" w:cs="Calibri"/>
+                <w:color w:val="000000"/>
+              </w:rPr>
+              <w:t>G40-0250743-7</w:t>
+            </w:r>
+          </w:p>
+        </w:tc>
+        <w:tc>
+          <w:tcPr>
+            <w:tcW w:w="1000" w:type="pct"/>
+            <w:noWrap/>
+            <w:hideMark/>
+          </w:tcPr>
+          <w:p>
+            <w:pPr>
+              <w:jc w:val="center"/>
+              <w:rPr>
+                <w:rFonts w:ascii="Calibri" w:hAnsi="Calibri" w:cs="Calibri"/>
+                <w:color w:val="000000"/>
+              </w:rPr>
+            </w:pPr>
+            <w:r>
+              <w:rPr>
+                <w:rFonts w:ascii="Calibri" w:hAnsi="Calibri" w:cs="Calibri"/>
+                <w:color w:val="000000"/>
+              </w:rPr>
+              <w:t>K74-0179795-9</w:t>
+            </w:r>
+          </w:p>
+        </w:tc>
+        <w:tc>
+          <w:tcPr>
+            <w:tcW w:w="1000" w:type="pct"/>
+            <w:noWrap/>
+            <w:hideMark/>
+          </w:tcPr>
+          <w:p>
+            <w:pPr>
+              <w:jc w:val="center"/>
+              <w:rPr>
+                <w:rFonts w:ascii="Calibri" w:hAnsi="Calibri" w:cs="Calibri"/>
+                <w:color w:val="000000"/>
+              </w:rPr>
+            </w:pPr>
+            <w:r>
+              <w:rPr>
+                <w:rFonts w:ascii="Calibri" w:hAnsi="Calibri" w:cs="Calibri"/>
+                <w:color w:val="000000"/>
+              </w:rPr>
+              <w:t>KX2-0064983-1</w:t>
+            </w:r>
+          </w:p>
+        </w:tc>
+      </w:tr>
+      <w:tr>
+        <w:trPr>
+          <w:trHeight w:val="300"/>
+        </w:trPr>
+        <w:tc>
+          <w:tcPr>
+            <w:tcW w:w="1000" w:type="pct"/>
+            <w:noWrap/>
+            <w:hideMark/>
+          </w:tcPr>
+          <w:p>
+            <w:pPr>
+              <w:jc w:val="center"/>
+              <w:rPr>
+                <w:rFonts w:ascii="Calibri" w:hAnsi="Calibri" w:cs="Calibri"/>
+                <w:color w:val="000000"/>
+              </w:rPr>
+            </w:pPr>
+            <w:r>
+              <w:rPr>
+                <w:rFonts w:ascii="Calibri" w:hAnsi="Calibri" w:cs="Calibri"/>
+                <w:color w:val="000000"/>
+              </w:rPr>
+              <w:t>ROD-0027286-8</w:t>
+            </w:r>
+          </w:p>
+        </w:tc>
+        <w:tc>
+          <w:tcPr>
+            <w:tcW w:w="1000" w:type="pct"/>
+            <w:noWrap/>
+            <w:hideMark/>
+          </w:tcPr>
+          <w:p>
+            <w:pPr>
+              <w:jc w:val="center"/>
+              <w:rPr>
+                <w:rFonts w:ascii="Calibri" w:hAnsi="Calibri" w:cs="Calibri"/>
+                <w:color w:val="000000"/>
+              </w:rPr>
+            </w:pPr>
+            <w:r>
+              <w:rPr>
+                <w:rFonts w:ascii="Calibri" w:hAnsi="Calibri" w:cs="Calibri"/>
+                <w:color w:val="000000"/>
+              </w:rPr>
+              <w:t>WNU-0150017-1</w:t>
+            </w:r>
+          </w:p>
+        </w:tc>
+        <w:tc>
+          <w:tcPr>
+            <w:tcW w:w="1000" w:type="pct"/>
+            <w:noWrap/>
+            <w:hideMark/>
+          </w:tcPr>
+          <w:p>
+            <w:pPr>
+              <w:jc w:val="center"/>
+              <w:rPr>
+                <w:rFonts w:ascii="Calibri" w:hAnsi="Calibri" w:cs="Calibri"/>
+                <w:color w:val="000000"/>
+              </w:rPr>
+            </w:pPr>
+            <w:r>
+              <w:rPr>
+                <w:rFonts w:ascii="Calibri" w:hAnsi="Calibri" w:cs="Calibri"/>
+                <w:color w:val="000000"/>
+              </w:rPr>
+              <w:t>WNU-0160020-3</w:t>
+            </w:r>
+          </w:p>
+        </w:tc>
+        <w:tc>
+          <w:tcPr>
+            <w:tcW w:w="1000" w:type="pct"/>
+            <w:noWrap/>
+            <w:hideMark/>
+          </w:tcPr>
+          <w:p>
+            <w:pPr>
+              <w:jc w:val="center"/>
+              <w:rPr>
+                <w:rFonts w:ascii="Calibri" w:hAnsi="Calibri" w:cs="Calibri"/>
+                <w:color w:val="000000"/>
+              </w:rPr>
+            </w:pPr>
+            <w:r>
+              <w:rPr>
+                <w:rFonts w:ascii="Calibri" w:hAnsi="Calibri" w:cs="Calibri"/>
+                <w:color w:val="000000"/>
+              </w:rPr>
+              <w:t>WK9-0086610-4</w:t>
+            </w:r>
+          </w:p>
+        </w:tc>
+        <w:tc>
+          <w:tcPr>
+            <w:tcW w:w="1000" w:type="pct"/>
+            <w:noWrap/>
+            <w:hideMark/>
+          </w:tcPr>
+          <w:p>
+            <w:pPr>
+              <w:jc w:val="center"/>
+              <w:rPr>
+                <w:rFonts w:ascii="Calibri" w:hAnsi="Calibri" w:cs="Calibri"/>
+                <w:color w:val="000000"/>
+              </w:rPr>
+            </w:pPr>
+            <w:r>
+              <w:rPr>
+                <w:rFonts w:ascii="Calibri" w:hAnsi="Calibri" w:cs="Calibri"/>
+                <w:color w:val="000000"/>
+              </w:rPr>
+              <w:t>WYQ-2031229-3</w:t>
+            </w:r>
+          </w:p>
+        </w:tc>
+      </w:tr>
+    </w:tbl>
+    <w:p>
+      <w:pPr>
+        <w:jc w:val="center"/>
         <w:rPr>
           <w:b/>
           <w:bCs/>
         </w:rPr>
-        <w:lastRenderedPageBreak/>
-        <w:t>Considerations</w:t>
-      </w:r>
-      <w:r>
+      </w:pPr>
+    </w:p>
+    <w:p>
+      <w:pPr>
+        <w:pStyle w:val="Heading3"/>
+      </w:pPr>
+      <w:r>
+        <w:t>Aggregation to Monthly Levels</w:t>
+      </w:r>
+      <w:r>
+        <w:br w:type="page"/>
+      </w:r>
+    </w:p>
+    <w:p>
+      <w:pPr>
         <w:rPr>
           <w:b/>
           <w:bCs/>
         </w:rPr>
+      </w:pPr>
+      <w:r>
+        <w:rPr>
+          <w:b/>
+          <w:bCs/>
+        </w:rPr>
+        <w:lastRenderedPageBreak/>
+        <w:t>Investigation:</w:t>
+      </w:r>
+    </w:p>
+    <w:p>
+      <w:r>
+        <w:t>Observations with import refusal but no import volume</w:t>
+      </w:r>
+    </w:p>
+    <w:p>
+      <w:pPr>
+        <w:pStyle w:val="ListParagraph"/>
+        <w:numPr>
+          <w:ilvl w:val="0"/>
+          <w:numId w:val="7"/>
+        </w:numPr>
+        <w:rPr>
+          <w:color w:val="FF0000"/>
+        </w:rPr>
+      </w:pPr>
+      <w:r>
+        <w:rPr>
+          <w:color w:val="FF0000"/>
+        </w:rPr>
+        <w:t>China: March 2016</w:t>
+      </w:r>
+    </w:p>
+    <w:p>
+      <w:pPr>
+        <w:pStyle w:val="ListParagraph"/>
+        <w:numPr>
+          <w:ilvl w:val="0"/>
+          <w:numId w:val="7"/>
+        </w:numPr>
+        <w:rPr>
+          <w:color w:val="FF0000"/>
+        </w:rPr>
+      </w:pPr>
+      <w:r>
+        <w:rPr>
+          <w:color w:val="FF0000"/>
+        </w:rPr>
+        <w:t>Thailand: January 2018; May 2018</w:t>
+      </w:r>
+      <w:r>
+        <w:rPr>
+          <w:color w:val="FF0000"/>
+        </w:rPr>
+        <w:t xml:space="preserve"> (Import Volume in February 2018 only)</w:t>
+      </w:r>
+    </w:p>
+    <w:p>
+      <w:pPr>
+        <w:pStyle w:val="ListParagraph"/>
+        <w:numPr>
+          <w:ilvl w:val="0"/>
+          <w:numId w:val="7"/>
+        </w:numPr>
+      </w:pPr>
+      <w:r>
+        <w:t>All Other Countries: 29 observations among 15 countries</w:t>
+      </w:r>
+    </w:p>
+    <w:p>
+      <w:pPr>
+        <w:ind w:left="360"/>
+        <w:rPr>
+          <w:color w:val="FF0000"/>
+        </w:rPr>
+      </w:pPr>
+      <w:r>
+        <w:rPr>
+          <w:color w:val="FF0000"/>
+        </w:rPr>
+        <w:t>Confirmed no volume data</w:t>
+      </w:r>
+    </w:p>
+    <w:p>
+      <w:r>
+        <w:t>Possible solutions: Group import without volume data with preceding/succeeding month with volume data. (E.G. Import volume in February 2016 for import refusals in March 2016)</w:t>
+      </w:r>
+    </w:p>
+    <w:p>
+      <w:pPr>
+        <w:pStyle w:val="ListParagraph"/>
+        <w:numPr>
+          <w:ilvl w:val="0"/>
+          <w:numId w:val="8"/>
+        </w:numPr>
+      </w:pPr>
+      <w:r>
+        <w:t>Sensitivity analysis for grouping forward/backward in absence of knowledge which data is recorded first</w:t>
+      </w:r>
+    </w:p>
+    <w:p>
+      <w:pPr>
+        <w:rPr>
+          <w:b/>
+          <w:bCs/>
+        </w:rPr>
+      </w:pPr>
+      <w:r>
+        <w:rPr>
+          <w:b/>
+          <w:bCs/>
+        </w:rPr>
+        <w:t>Considerations</w:t>
+      </w:r>
+      <w:r>
+        <w:rPr>
+          <w:b/>
+          <w:bCs/>
+        </w:rPr>
         <w:t xml:space="preserve">: </w:t>
       </w:r>
     </w:p>
     <w:p>
       <w:r>
-        <w:t xml:space="preserve">Flag all </w:t>
-      </w:r>
-      <w:r>
-        <w:t xml:space="preserve">FDA records related to FSIS common names for </w:t>
+        <w:t>Flag refusal reasons related to food safety in both data sources</w:t>
+      </w:r>
+    </w:p>
+    <w:p>
+      <w:pPr>
+        <w:rPr>
+          <w:color w:val="808080" w:themeColor="background1" w:themeShade="80"/>
+        </w:rPr>
+      </w:pPr>
+      <w:r>
+        <w:rPr>
+          <w:color w:val="808080" w:themeColor="background1" w:themeShade="80"/>
+        </w:rPr>
+        <w:t xml:space="preserve">Flag all FDA records related to FSIS common names for </w:t>
       </w:r>
       <w:proofErr w:type="spellStart"/>
       <w:r>
+        <w:rPr>
+          <w:color w:val="808080" w:themeColor="background1" w:themeShade="80"/>
+        </w:rPr>
         <w:t>silurifomes</w:t>
       </w:r>
       <w:proofErr w:type="spellEnd"/>
@@ -471,17 +2003,23 @@
           <w:ilvl w:val="0"/>
           <w:numId w:val="6"/>
         </w:numPr>
-      </w:pPr>
-      <w:r>
-        <w:t>I’ve gotten started with this, but this requires more work. Particularly, removing unnecessary words from the FSIS document and avoiding partial word matches</w:t>
-      </w:r>
-      <w:r>
-        <w:t>.</w:t>
-      </w:r>
-    </w:p>
-    <w:p>
-      <w:r>
-        <w:t>Flag refusal reasons related to food safety in both data sources</w:t>
+        <w:rPr>
+          <w:color w:val="808080" w:themeColor="background1" w:themeShade="80"/>
+        </w:rPr>
+      </w:pPr>
+      <w:proofErr w:type="gramStart"/>
+      <w:r>
+        <w:rPr>
+          <w:color w:val="808080" w:themeColor="background1" w:themeShade="80"/>
+        </w:rPr>
+        <w:t>I’ve</w:t>
+      </w:r>
+      <w:proofErr w:type="gramEnd"/>
+      <w:r>
+        <w:rPr>
+          <w:color w:val="808080" w:themeColor="background1" w:themeShade="80"/>
+        </w:rPr>
+        <w:t xml:space="preserve"> gotten started with this, but this requires more work. Particularly, removing unnecessary words from the FSIS document and avoiding partial word matches.</w:t>
       </w:r>
     </w:p>
     <w:p>
@@ -661,6 +2199,119 @@
 <file path=word/numbering.xml><?xml version="1.0" encoding="utf-8"?>
 <w:numbering xmlns:wpc="http://schemas.microsoft.com/office/word/2010/wordprocessingCanvas" xmlns:cx="http://schemas.microsoft.com/office/drawing/2014/chartex" xmlns:cx1="http://schemas.microsoft.com/office/drawing/2015/9/8/chartex" xmlns:cx2="http://schemas.microsoft.com/office/drawing/2015/10/21/chartex" xmlns:cx3="http://schemas.microsoft.com/office/drawing/2016/5/9/chartex" xmlns:cx4="http://schemas.microsoft.com/office/drawing/2016/5/10/chartex" xmlns:cx5="http://schemas.microsoft.com/office/drawing/2016/5/11/chartex" xmlns:cx6="http://schemas.microsoft.com/office/drawing/2016/5/12/chartex" xmlns:cx7="http://schemas.microsoft.com/office/drawing/2016/5/13/chartex" xmlns:cx8="http://schemas.microsoft.com/office/drawing/2016/5/14/chartex" xmlns:mc="http://schemas.openxmlformats.org/markup-compatibility/2006" xmlns:aink="http://schemas.microsoft.com/office/drawing/2016/ink" xmlns:am3d="http://schemas.microsoft.com/office/drawing/2017/model3d" xmlns:o="urn:schemas-microsoft-com:office:office" xmlns:r="http://schemas.openxmlformats.org/officeDocument/2006/relationships" xmlns:m="http://schemas.openxmlformats.org/officeDocument/2006/math" xmlns:v="urn:schemas-microsoft-com:vml" xmlns:wp14="http://schemas.microsoft.com/office/word/2010/wordprocessingDrawing" xmlns:wp="http://schemas.openxmlformats.org/drawingml/2006/wordprocessingDrawing" xmlns:w10="urn:schemas-microsoft-com:office:word" xmlns:w="http://schemas.openxmlformats.org/wordprocessingml/2006/main" xmlns:w14="http://schemas.microsoft.com/office/word/2010/wordml" xmlns:w15="http://schemas.microsoft.com/office/word/2012/wordml" xmlns:w16cex="http://schemas.microsoft.com/office/word/2018/wordml/cex" xmlns:w16cid="http://schemas.microsoft.com/office/word/2016/wordml/cid" xmlns:w16="http://schemas.microsoft.com/office/word/2018/wordml" xmlns:w16se="http://schemas.microsoft.com/office/word/2015/wordml/symex" xmlns:wpg="http://schemas.microsoft.com/office/word/2010/wordprocessingGroup" xmlns:wpi="http://schemas.microsoft.com/office/word/2010/wordprocessingInk" xmlns:wne="http://schemas.microsoft.com/office/word/2006/wordml" xmlns:wps="http://schemas.microsoft.com/office/word/2010/wordprocessingShape" mc:Ignorable="w14 w15 w16se w16cid w16 w16cex wp14">
   <w:abstractNum w:abstractNumId="0" w15:restartNumberingAfterBreak="0">
+    <w:nsid w:val="00CB0AC2"/>
+    <w:multiLevelType w:val="hybridMultilevel"/>
+    <w:tmpl w:val="B27256BE"/>
+    <w:lvl w:ilvl="0" w:tplc="04090001">
+      <w:start w:val="1"/>
+      <w:numFmt w:val="bullet"/>
+      <w:lvlText w:val=""/>
+      <w:lvlJc w:val="left"/>
+      <w:pPr>
+        <w:ind w:left="720" w:hanging="360"/>
+      </w:pPr>
+      <w:rPr>
+        <w:rFonts w:ascii="Symbol" w:hAnsi="Symbol" w:hint="default"/>
+      </w:rPr>
+    </w:lvl>
+    <w:lvl w:ilvl="1" w:tplc="04090003" w:tentative="1">
+      <w:start w:val="1"/>
+      <w:numFmt w:val="bullet"/>
+      <w:lvlText w:val="o"/>
+      <w:lvlJc w:val="left"/>
+      <w:pPr>
+        <w:ind w:left="1440" w:hanging="360"/>
+      </w:pPr>
+      <w:rPr>
+        <w:rFonts w:ascii="Courier New" w:hAnsi="Courier New" w:cs="Courier New" w:hint="default"/>
+      </w:rPr>
+    </w:lvl>
+    <w:lvl w:ilvl="2" w:tplc="04090005" w:tentative="1">
+      <w:start w:val="1"/>
+      <w:numFmt w:val="bullet"/>
+      <w:lvlText w:val=""/>
+      <w:lvlJc w:val="left"/>
+      <w:pPr>
+        <w:ind w:left="2160" w:hanging="360"/>
+      </w:pPr>
+      <w:rPr>
+        <w:rFonts w:ascii="Wingdings" w:hAnsi="Wingdings" w:hint="default"/>
+      </w:rPr>
+    </w:lvl>
+    <w:lvl w:ilvl="3" w:tplc="04090001" w:tentative="1">
+      <w:start w:val="1"/>
+      <w:numFmt w:val="bullet"/>
+      <w:lvlText w:val=""/>
+      <w:lvlJc w:val="left"/>
+      <w:pPr>
+        <w:ind w:left="2880" w:hanging="360"/>
+      </w:pPr>
+      <w:rPr>
+        <w:rFonts w:ascii="Symbol" w:hAnsi="Symbol" w:hint="default"/>
+      </w:rPr>
+    </w:lvl>
+    <w:lvl w:ilvl="4" w:tplc="04090003" w:tentative="1">
+      <w:start w:val="1"/>
+      <w:numFmt w:val="bullet"/>
+      <w:lvlText w:val="o"/>
+      <w:lvlJc w:val="left"/>
+      <w:pPr>
+        <w:ind w:left="3600" w:hanging="360"/>
+      </w:pPr>
+      <w:rPr>
+        <w:rFonts w:ascii="Courier New" w:hAnsi="Courier New" w:cs="Courier New" w:hint="default"/>
+      </w:rPr>
+    </w:lvl>
+    <w:lvl w:ilvl="5" w:tplc="04090005" w:tentative="1">
+      <w:start w:val="1"/>
+      <w:numFmt w:val="bullet"/>
+      <w:lvlText w:val=""/>
+      <w:lvlJc w:val="left"/>
+      <w:pPr>
+        <w:ind w:left="4320" w:hanging="360"/>
+      </w:pPr>
+      <w:rPr>
+        <w:rFonts w:ascii="Wingdings" w:hAnsi="Wingdings" w:hint="default"/>
+      </w:rPr>
+    </w:lvl>
+    <w:lvl w:ilvl="6" w:tplc="04090001" w:tentative="1">
+      <w:start w:val="1"/>
+      <w:numFmt w:val="bullet"/>
+      <w:lvlText w:val=""/>
+      <w:lvlJc w:val="left"/>
+      <w:pPr>
+        <w:ind w:left="5040" w:hanging="360"/>
+      </w:pPr>
+      <w:rPr>
+        <w:rFonts w:ascii="Symbol" w:hAnsi="Symbol" w:hint="default"/>
+      </w:rPr>
+    </w:lvl>
+    <w:lvl w:ilvl="7" w:tplc="04090003" w:tentative="1">
+      <w:start w:val="1"/>
+      <w:numFmt w:val="bullet"/>
+      <w:lvlText w:val="o"/>
+      <w:lvlJc w:val="left"/>
+      <w:pPr>
+        <w:ind w:left="5760" w:hanging="360"/>
+      </w:pPr>
+      <w:rPr>
+        <w:rFonts w:ascii="Courier New" w:hAnsi="Courier New" w:cs="Courier New" w:hint="default"/>
+      </w:rPr>
+    </w:lvl>
+    <w:lvl w:ilvl="8" w:tplc="04090005" w:tentative="1">
+      <w:start w:val="1"/>
+      <w:numFmt w:val="bullet"/>
+      <w:lvlText w:val=""/>
+      <w:lvlJc w:val="left"/>
+      <w:pPr>
+        <w:ind w:left="6480" w:hanging="360"/>
+      </w:pPr>
+      <w:rPr>
+        <w:rFonts w:ascii="Wingdings" w:hAnsi="Wingdings" w:hint="default"/>
+      </w:rPr>
+    </w:lvl>
+  </w:abstractNum>
+  <w:abstractNum w:abstractNumId="1" w15:restartNumberingAfterBreak="0">
     <w:nsid w:val="099A0E3B"/>
     <w:multiLevelType w:val="hybridMultilevel"/>
     <w:tmpl w:val="47944C22"/>
@@ -773,7 +2424,120 @@
       </w:rPr>
     </w:lvl>
   </w:abstractNum>
-  <w:abstractNum w:abstractNumId="1" w15:restartNumberingAfterBreak="0">
+  <w:abstractNum w:abstractNumId="2" w15:restartNumberingAfterBreak="0">
+    <w:nsid w:val="0C1E130B"/>
+    <w:multiLevelType w:val="hybridMultilevel"/>
+    <w:tmpl w:val="96BE74E2"/>
+    <w:lvl w:ilvl="0" w:tplc="04090001">
+      <w:start w:val="1"/>
+      <w:numFmt w:val="bullet"/>
+      <w:lvlText w:val=""/>
+      <w:lvlJc w:val="left"/>
+      <w:pPr>
+        <w:ind w:left="720" w:hanging="360"/>
+      </w:pPr>
+      <w:rPr>
+        <w:rFonts w:ascii="Symbol" w:hAnsi="Symbol" w:hint="default"/>
+      </w:rPr>
+    </w:lvl>
+    <w:lvl w:ilvl="1" w:tplc="04090003" w:tentative="1">
+      <w:start w:val="1"/>
+      <w:numFmt w:val="bullet"/>
+      <w:lvlText w:val="o"/>
+      <w:lvlJc w:val="left"/>
+      <w:pPr>
+        <w:ind w:left="1440" w:hanging="360"/>
+      </w:pPr>
+      <w:rPr>
+        <w:rFonts w:ascii="Courier New" w:hAnsi="Courier New" w:cs="Courier New" w:hint="default"/>
+      </w:rPr>
+    </w:lvl>
+    <w:lvl w:ilvl="2" w:tplc="04090005" w:tentative="1">
+      <w:start w:val="1"/>
+      <w:numFmt w:val="bullet"/>
+      <w:lvlText w:val=""/>
+      <w:lvlJc w:val="left"/>
+      <w:pPr>
+        <w:ind w:left="2160" w:hanging="360"/>
+      </w:pPr>
+      <w:rPr>
+        <w:rFonts w:ascii="Wingdings" w:hAnsi="Wingdings" w:hint="default"/>
+      </w:rPr>
+    </w:lvl>
+    <w:lvl w:ilvl="3" w:tplc="04090001" w:tentative="1">
+      <w:start w:val="1"/>
+      <w:numFmt w:val="bullet"/>
+      <w:lvlText w:val=""/>
+      <w:lvlJc w:val="left"/>
+      <w:pPr>
+        <w:ind w:left="2880" w:hanging="360"/>
+      </w:pPr>
+      <w:rPr>
+        <w:rFonts w:ascii="Symbol" w:hAnsi="Symbol" w:hint="default"/>
+      </w:rPr>
+    </w:lvl>
+    <w:lvl w:ilvl="4" w:tplc="04090003" w:tentative="1">
+      <w:start w:val="1"/>
+      <w:numFmt w:val="bullet"/>
+      <w:lvlText w:val="o"/>
+      <w:lvlJc w:val="left"/>
+      <w:pPr>
+        <w:ind w:left="3600" w:hanging="360"/>
+      </w:pPr>
+      <w:rPr>
+        <w:rFonts w:ascii="Courier New" w:hAnsi="Courier New" w:cs="Courier New" w:hint="default"/>
+      </w:rPr>
+    </w:lvl>
+    <w:lvl w:ilvl="5" w:tplc="04090005" w:tentative="1">
+      <w:start w:val="1"/>
+      <w:numFmt w:val="bullet"/>
+      <w:lvlText w:val=""/>
+      <w:lvlJc w:val="left"/>
+      <w:pPr>
+        <w:ind w:left="4320" w:hanging="360"/>
+      </w:pPr>
+      <w:rPr>
+        <w:rFonts w:ascii="Wingdings" w:hAnsi="Wingdings" w:hint="default"/>
+      </w:rPr>
+    </w:lvl>
+    <w:lvl w:ilvl="6" w:tplc="04090001" w:tentative="1">
+      <w:start w:val="1"/>
+      <w:numFmt w:val="bullet"/>
+      <w:lvlText w:val=""/>
+      <w:lvlJc w:val="left"/>
+      <w:pPr>
+        <w:ind w:left="5040" w:hanging="360"/>
+      </w:pPr>
+      <w:rPr>
+        <w:rFonts w:ascii="Symbol" w:hAnsi="Symbol" w:hint="default"/>
+      </w:rPr>
+    </w:lvl>
+    <w:lvl w:ilvl="7" w:tplc="04090003" w:tentative="1">
+      <w:start w:val="1"/>
+      <w:numFmt w:val="bullet"/>
+      <w:lvlText w:val="o"/>
+      <w:lvlJc w:val="left"/>
+      <w:pPr>
+        <w:ind w:left="5760" w:hanging="360"/>
+      </w:pPr>
+      <w:rPr>
+        <w:rFonts w:ascii="Courier New" w:hAnsi="Courier New" w:cs="Courier New" w:hint="default"/>
+      </w:rPr>
+    </w:lvl>
+    <w:lvl w:ilvl="8" w:tplc="04090005" w:tentative="1">
+      <w:start w:val="1"/>
+      <w:numFmt w:val="bullet"/>
+      <w:lvlText w:val=""/>
+      <w:lvlJc w:val="left"/>
+      <w:pPr>
+        <w:ind w:left="6480" w:hanging="360"/>
+      </w:pPr>
+      <w:rPr>
+        <w:rFonts w:ascii="Wingdings" w:hAnsi="Wingdings" w:hint="default"/>
+      </w:rPr>
+    </w:lvl>
+  </w:abstractNum>
+  <w:abstractNum w:abstractNumId="3" w15:restartNumberingAfterBreak="0">
     <w:nsid w:val="0C280EB3"/>
     <w:multiLevelType w:val="hybridMultilevel"/>
     <w:tmpl w:val="32844F2E"/>
@@ -886,7 +2650,7 @@
       </w:rPr>
     </w:lvl>
   </w:abstractNum>
-  <w:abstractNum w:abstractNumId="2" w15:restartNumberingAfterBreak="0">
+  <w:abstractNum w:abstractNumId="4" w15:restartNumberingAfterBreak="0">
     <w:nsid w:val="1AB67E19"/>
     <w:multiLevelType w:val="hybridMultilevel"/>
     <w:tmpl w:val="33BCFDC0"/>
@@ -999,7 +2763,7 @@
       </w:rPr>
     </w:lvl>
   </w:abstractNum>
-  <w:abstractNum w:abstractNumId="3" w15:restartNumberingAfterBreak="0">
+  <w:abstractNum w:abstractNumId="5" w15:restartNumberingAfterBreak="0">
     <w:nsid w:val="3F7539C3"/>
     <w:multiLevelType w:val="hybridMultilevel"/>
     <w:tmpl w:val="39E6A6C2"/>
@@ -1112,7 +2876,7 @@
       </w:rPr>
     </w:lvl>
   </w:abstractNum>
-  <w:abstractNum w:abstractNumId="4" w15:restartNumberingAfterBreak="0">
+  <w:abstractNum w:abstractNumId="6" w15:restartNumberingAfterBreak="0">
     <w:nsid w:val="4C703C11"/>
     <w:multiLevelType w:val="hybridMultilevel"/>
     <w:tmpl w:val="51D82006"/>
@@ -1225,7 +2989,120 @@
       </w:rPr>
     </w:lvl>
   </w:abstractNum>
-  <w:abstractNum w:abstractNumId="5" w15:restartNumberingAfterBreak="0">
+  <w:abstractNum w:abstractNumId="7" w15:restartNumberingAfterBreak="0">
+    <w:nsid w:val="515B55BC"/>
+    <w:multiLevelType w:val="hybridMultilevel"/>
+    <w:tmpl w:val="9E165640"/>
+    <w:lvl w:ilvl="0" w:tplc="04090001">
+      <w:start w:val="1"/>
+      <w:numFmt w:val="bullet"/>
+      <w:lvlText w:val=""/>
+      <w:lvlJc w:val="left"/>
+      <w:pPr>
+        <w:ind w:left="720" w:hanging="360"/>
+      </w:pPr>
+      <w:rPr>
+        <w:rFonts w:ascii="Symbol" w:hAnsi="Symbol" w:hint="default"/>
+      </w:rPr>
+    </w:lvl>
+    <w:lvl w:ilvl="1" w:tplc="04090003" w:tentative="1">
+      <w:start w:val="1"/>
+      <w:numFmt w:val="bullet"/>
+      <w:lvlText w:val="o"/>
+      <w:lvlJc w:val="left"/>
+      <w:pPr>
+        <w:ind w:left="1440" w:hanging="360"/>
+      </w:pPr>
+      <w:rPr>
+        <w:rFonts w:ascii="Courier New" w:hAnsi="Courier New" w:cs="Courier New" w:hint="default"/>
+      </w:rPr>
+    </w:lvl>
+    <w:lvl w:ilvl="2" w:tplc="04090005" w:tentative="1">
+      <w:start w:val="1"/>
+      <w:numFmt w:val="bullet"/>
+      <w:lvlText w:val=""/>
+      <w:lvlJc w:val="left"/>
+      <w:pPr>
+        <w:ind w:left="2160" w:hanging="360"/>
+      </w:pPr>
+      <w:rPr>
+        <w:rFonts w:ascii="Wingdings" w:hAnsi="Wingdings" w:hint="default"/>
+      </w:rPr>
+    </w:lvl>
+    <w:lvl w:ilvl="3" w:tplc="04090001" w:tentative="1">
+      <w:start w:val="1"/>
+      <w:numFmt w:val="bullet"/>
+      <w:lvlText w:val=""/>
+      <w:lvlJc w:val="left"/>
+      <w:pPr>
+        <w:ind w:left="2880" w:hanging="360"/>
+      </w:pPr>
+      <w:rPr>
+        <w:rFonts w:ascii="Symbol" w:hAnsi="Symbol" w:hint="default"/>
+      </w:rPr>
+    </w:lvl>
+    <w:lvl w:ilvl="4" w:tplc="04090003" w:tentative="1">
+      <w:start w:val="1"/>
+      <w:numFmt w:val="bullet"/>
+      <w:lvlText w:val="o"/>
+      <w:lvlJc w:val="left"/>
+      <w:pPr>
+        <w:ind w:left="3600" w:hanging="360"/>
+      </w:pPr>
+      <w:rPr>
+        <w:rFonts w:ascii="Courier New" w:hAnsi="Courier New" w:cs="Courier New" w:hint="default"/>
+      </w:rPr>
+    </w:lvl>
+    <w:lvl w:ilvl="5" w:tplc="04090005" w:tentative="1">
+      <w:start w:val="1"/>
+      <w:numFmt w:val="bullet"/>
+      <w:lvlText w:val=""/>
+      <w:lvlJc w:val="left"/>
+      <w:pPr>
+        <w:ind w:left="4320" w:hanging="360"/>
+      </w:pPr>
+      <w:rPr>
+        <w:rFonts w:ascii="Wingdings" w:hAnsi="Wingdings" w:hint="default"/>
+      </w:rPr>
+    </w:lvl>
+    <w:lvl w:ilvl="6" w:tplc="04090001" w:tentative="1">
+      <w:start w:val="1"/>
+      <w:numFmt w:val="bullet"/>
+      <w:lvlText w:val=""/>
+      <w:lvlJc w:val="left"/>
+      <w:pPr>
+        <w:ind w:left="5040" w:hanging="360"/>
+      </w:pPr>
+      <w:rPr>
+        <w:rFonts w:ascii="Symbol" w:hAnsi="Symbol" w:hint="default"/>
+      </w:rPr>
+    </w:lvl>
+    <w:lvl w:ilvl="7" w:tplc="04090003" w:tentative="1">
+      <w:start w:val="1"/>
+      <w:numFmt w:val="bullet"/>
+      <w:lvlText w:val="o"/>
+      <w:lvlJc w:val="left"/>
+      <w:pPr>
+        <w:ind w:left="5760" w:hanging="360"/>
+      </w:pPr>
+      <w:rPr>
+        <w:rFonts w:ascii="Courier New" w:hAnsi="Courier New" w:cs="Courier New" w:hint="default"/>
+      </w:rPr>
+    </w:lvl>
+    <w:lvl w:ilvl="8" w:tplc="04090005" w:tentative="1">
+      <w:start w:val="1"/>
+      <w:numFmt w:val="bullet"/>
+      <w:lvlText w:val=""/>
+      <w:lvlJc w:val="left"/>
+      <w:pPr>
+        <w:ind w:left="6480" w:hanging="360"/>
+      </w:pPr>
+      <w:rPr>
+        <w:rFonts w:ascii="Wingdings" w:hAnsi="Wingdings" w:hint="default"/>
+      </w:rPr>
+    </w:lvl>
+  </w:abstractNum>
+  <w:abstractNum w:abstractNumId="8" w15:restartNumberingAfterBreak="0">
     <w:nsid w:val="650A0C4B"/>
     <w:multiLevelType w:val="hybridMultilevel"/>
     <w:tmpl w:val="9F0033E2"/>
@@ -1338,22 +3215,147 @@
       </w:rPr>
     </w:lvl>
   </w:abstractNum>
+  <w:abstractNum w:abstractNumId="9" w15:restartNumberingAfterBreak="0">
+    <w:nsid w:val="6D2A2867"/>
+    <w:multiLevelType w:val="hybridMultilevel"/>
+    <w:tmpl w:val="83B8C09E"/>
+    <w:lvl w:ilvl="0" w:tplc="04090001">
+      <w:start w:val="1"/>
+      <w:numFmt w:val="bullet"/>
+      <w:lvlText w:val=""/>
+      <w:lvlJc w:val="left"/>
+      <w:pPr>
+        <w:ind w:left="720" w:hanging="360"/>
+      </w:pPr>
+      <w:rPr>
+        <w:rFonts w:ascii="Symbol" w:hAnsi="Symbol" w:hint="default"/>
+      </w:rPr>
+    </w:lvl>
+    <w:lvl w:ilvl="1" w:tplc="04090003" w:tentative="1">
+      <w:start w:val="1"/>
+      <w:numFmt w:val="bullet"/>
+      <w:lvlText w:val="o"/>
+      <w:lvlJc w:val="left"/>
+      <w:pPr>
+        <w:ind w:left="1440" w:hanging="360"/>
+      </w:pPr>
+      <w:rPr>
+        <w:rFonts w:ascii="Courier New" w:hAnsi="Courier New" w:cs="Courier New" w:hint="default"/>
+      </w:rPr>
+    </w:lvl>
+    <w:lvl w:ilvl="2" w:tplc="04090005" w:tentative="1">
+      <w:start w:val="1"/>
+      <w:numFmt w:val="bullet"/>
+      <w:lvlText w:val=""/>
+      <w:lvlJc w:val="left"/>
+      <w:pPr>
+        <w:ind w:left="2160" w:hanging="360"/>
+      </w:pPr>
+      <w:rPr>
+        <w:rFonts w:ascii="Wingdings" w:hAnsi="Wingdings" w:hint="default"/>
+      </w:rPr>
+    </w:lvl>
+    <w:lvl w:ilvl="3" w:tplc="04090001" w:tentative="1">
+      <w:start w:val="1"/>
+      <w:numFmt w:val="bullet"/>
+      <w:lvlText w:val=""/>
+      <w:lvlJc w:val="left"/>
+      <w:pPr>
+        <w:ind w:left="2880" w:hanging="360"/>
+      </w:pPr>
+      <w:rPr>
+        <w:rFonts w:ascii="Symbol" w:hAnsi="Symbol" w:hint="default"/>
+      </w:rPr>
+    </w:lvl>
+    <w:lvl w:ilvl="4" w:tplc="04090003" w:tentative="1">
+      <w:start w:val="1"/>
+      <w:numFmt w:val="bullet"/>
+      <w:lvlText w:val="o"/>
+      <w:lvlJc w:val="left"/>
+      <w:pPr>
+        <w:ind w:left="3600" w:hanging="360"/>
+      </w:pPr>
+      <w:rPr>
+        <w:rFonts w:ascii="Courier New" w:hAnsi="Courier New" w:cs="Courier New" w:hint="default"/>
+      </w:rPr>
+    </w:lvl>
+    <w:lvl w:ilvl="5" w:tplc="04090005" w:tentative="1">
+      <w:start w:val="1"/>
+      <w:numFmt w:val="bullet"/>
+      <w:lvlText w:val=""/>
+      <w:lvlJc w:val="left"/>
+      <w:pPr>
+        <w:ind w:left="4320" w:hanging="360"/>
+      </w:pPr>
+      <w:rPr>
+        <w:rFonts w:ascii="Wingdings" w:hAnsi="Wingdings" w:hint="default"/>
+      </w:rPr>
+    </w:lvl>
+    <w:lvl w:ilvl="6" w:tplc="04090001" w:tentative="1">
+      <w:start w:val="1"/>
+      <w:numFmt w:val="bullet"/>
+      <w:lvlText w:val=""/>
+      <w:lvlJc w:val="left"/>
+      <w:pPr>
+        <w:ind w:left="5040" w:hanging="360"/>
+      </w:pPr>
+      <w:rPr>
+        <w:rFonts w:ascii="Symbol" w:hAnsi="Symbol" w:hint="default"/>
+      </w:rPr>
+    </w:lvl>
+    <w:lvl w:ilvl="7" w:tplc="04090003" w:tentative="1">
+      <w:start w:val="1"/>
+      <w:numFmt w:val="bullet"/>
+      <w:lvlText w:val="o"/>
+      <w:lvlJc w:val="left"/>
+      <w:pPr>
+        <w:ind w:left="5760" w:hanging="360"/>
+      </w:pPr>
+      <w:rPr>
+        <w:rFonts w:ascii="Courier New" w:hAnsi="Courier New" w:cs="Courier New" w:hint="default"/>
+      </w:rPr>
+    </w:lvl>
+    <w:lvl w:ilvl="8" w:tplc="04090005" w:tentative="1">
+      <w:start w:val="1"/>
+      <w:numFmt w:val="bullet"/>
+      <w:lvlText w:val=""/>
+      <w:lvlJc w:val="left"/>
+      <w:pPr>
+        <w:ind w:left="6480" w:hanging="360"/>
+      </w:pPr>
+      <w:rPr>
+        <w:rFonts w:ascii="Wingdings" w:hAnsi="Wingdings" w:hint="default"/>
+      </w:rPr>
+    </w:lvl>
+  </w:abstractNum>
   <w:num w:numId="1">
+    <w:abstractNumId w:val="1"/>
+  </w:num>
+  <w:num w:numId="2">
+    <w:abstractNumId w:val="3"/>
+  </w:num>
+  <w:num w:numId="3">
+    <w:abstractNumId w:val="6"/>
+  </w:num>
+  <w:num w:numId="4">
+    <w:abstractNumId w:val="5"/>
+  </w:num>
+  <w:num w:numId="5">
+    <w:abstractNumId w:val="8"/>
+  </w:num>
+  <w:num w:numId="6">
+    <w:abstractNumId w:val="4"/>
+  </w:num>
+  <w:num w:numId="7">
+    <w:abstractNumId w:val="7"/>
+  </w:num>
+  <w:num w:numId="8">
+    <w:abstractNumId w:val="9"/>
+  </w:num>
+  <w:num w:numId="9">
     <w:abstractNumId w:val="0"/>
   </w:num>
-  <w:num w:numId="2">
-    <w:abstractNumId w:val="1"/>
-  </w:num>
-  <w:num w:numId="3">
-    <w:abstractNumId w:val="4"/>
-  </w:num>
-  <w:num w:numId="4">
-    <w:abstractNumId w:val="3"/>
-  </w:num>
-  <w:num w:numId="5">
-    <w:abstractNumId w:val="5"/>
-  </w:num>
-  <w:num w:numId="6">
+  <w:num w:numId="10">
     <w:abstractNumId w:val="2"/>
   </w:num>
 </w:numbering>
@@ -1780,6 +3782,28 @@
       <w:szCs w:val="26"/>
     </w:rPr>
   </w:style>
+  <w:style w:type="paragraph" w:styleId="Heading3">
+    <w:name w:val="heading 3"/>
+    <w:basedOn w:val="Normal"/>
+    <w:next w:val="Normal"/>
+    <w:link w:val="Heading3Char"/>
+    <w:uiPriority w:val="9"/>
+    <w:unhideWhenUsed/>
+    <w:qFormat/>
+    <w:rsid w:val="00320E84"/>
+    <w:pPr>
+      <w:keepNext/>
+      <w:keepLines/>
+      <w:spacing w:before="40" w:after="0"/>
+      <w:outlineLvl w:val="2"/>
+    </w:pPr>
+    <w:rPr>
+      <w:rFonts w:asciiTheme="majorHAnsi" w:eastAsiaTheme="majorEastAsia" w:hAnsiTheme="majorHAnsi" w:cstheme="majorBidi"/>
+      <w:color w:val="1F3763" w:themeColor="accent1" w:themeShade="7F"/>
+      <w:sz w:val="24"/>
+      <w:szCs w:val="24"/>
+    </w:rPr>
+  </w:style>
   <w:style w:type="character" w:default="1" w:styleId="DefaultParagraphFont">
     <w:name w:val="Default Paragraph Font"/>
     <w:uiPriority w:val="1"/>
@@ -1864,6 +3888,38 @@
     <w:rPr>
       <w:color w:val="954F72" w:themeColor="followedHyperlink"/>
       <w:u w:val="single"/>
+    </w:rPr>
+  </w:style>
+  <w:style w:type="table" w:styleId="TableGridLight">
+    <w:name w:val="Grid Table Light"/>
+    <w:basedOn w:val="TableNormal"/>
+    <w:uiPriority w:val="40"/>
+    <w:rsid w:val="00411112"/>
+    <w:pPr>
+      <w:spacing w:after="0" w:line="240" w:lineRule="auto"/>
+    </w:pPr>
+    <w:tblPr>
+      <w:tblBorders>
+        <w:top w:val="single" w:sz="4" w:space="0" w:color="BFBFBF" w:themeColor="background1" w:themeShade="BF"/>
+        <w:left w:val="single" w:sz="4" w:space="0" w:color="BFBFBF" w:themeColor="background1" w:themeShade="BF"/>
+        <w:bottom w:val="single" w:sz="4" w:space="0" w:color="BFBFBF" w:themeColor="background1" w:themeShade="BF"/>
+        <w:right w:val="single" w:sz="4" w:space="0" w:color="BFBFBF" w:themeColor="background1" w:themeShade="BF"/>
+        <w:insideH w:val="single" w:sz="4" w:space="0" w:color="BFBFBF" w:themeColor="background1" w:themeShade="BF"/>
+        <w:insideV w:val="single" w:sz="4" w:space="0" w:color="BFBFBF" w:themeColor="background1" w:themeShade="BF"/>
+      </w:tblBorders>
+    </w:tblPr>
+  </w:style>
+  <w:style w:type="character" w:customStyle="1" w:styleId="Heading3Char">
+    <w:name w:val="Heading 3 Char"/>
+    <w:basedOn w:val="DefaultParagraphFont"/>
+    <w:link w:val="Heading3"/>
+    <w:uiPriority w:val="9"/>
+    <w:rsid w:val="00320E84"/>
+    <w:rPr>
+      <w:rFonts w:asciiTheme="majorHAnsi" w:eastAsiaTheme="majorEastAsia" w:hAnsiTheme="majorHAnsi" w:cstheme="majorBidi"/>
+      <w:color w:val="1F3763" w:themeColor="accent1" w:themeShade="7F"/>
+      <w:sz w:val="24"/>
+      <w:szCs w:val="24"/>
     </w:rPr>
   </w:style>
 </w:styles>

</xml_diff>

<commit_message>
Vince: Add ITACS weight for FDA refusuals data
</commit_message>
<xml_diff>
--- a/Build Methodology.docx
+++ b/Build Methodology.docx
@@ -201,21 +201,8 @@
           <w:numId w:val="5"/>
         </w:numPr>
       </w:pPr>
-      <w:proofErr w:type="gramStart"/>
-      <w:r>
-        <w:t>5 page</w:t>
-      </w:r>
-      <w:proofErr w:type="gramEnd"/>
-      <w:r>
-        <w:t xml:space="preserve"> PDF document listing a table of common names of </w:t>
-      </w:r>
-      <w:proofErr w:type="spellStart"/>
-      <w:r>
-        <w:t>Siluriformes</w:t>
-      </w:r>
-      <w:proofErr w:type="spellEnd"/>
-      <w:r>
-        <w:t xml:space="preserve"> fish species</w:t>
+      <w:r>
+        <w:t>5 page PDF document listing a table of common names of Siluriformes fish species</w:t>
       </w:r>
     </w:p>
     <w:p>
@@ -253,15 +240,7 @@
         <w:t>PRDCT_CODE_DESC_TEXT</w:t>
       </w:r>
       <w:r>
-        <w:t>): “catfish”, “</w:t>
-      </w:r>
-      <w:proofErr w:type="spellStart"/>
-      <w:r>
-        <w:t>siluriformes</w:t>
-      </w:r>
-      <w:proofErr w:type="spellEnd"/>
-      <w:r>
-        <w:t>”, “pangasius”. USDA records are flagged as a relevant product if the following word</w:t>
+        <w:t>): “catfish”, “siluriformes”, “pangasius”. USDA records are flagged as a relevant product if the following word</w:t>
       </w:r>
       <w:r>
         <w:t>(</w:t>
@@ -292,15 +271,7 @@
         <w:t>Species Name</w:t>
       </w:r>
       <w:r>
-        <w:t>): “</w:t>
-      </w:r>
-      <w:proofErr w:type="spellStart"/>
-      <w:r>
-        <w:t>siluriformes</w:t>
-      </w:r>
-      <w:proofErr w:type="spellEnd"/>
-      <w:r>
-        <w:t>”. Between both data sources, date and country values are converted to a standardized format. With a standardized date, exporting country, and relevant product indicator, FDA and USDA are stacked for a comprehensive import refusal data base. Key identifiers describing the exporting company</w:t>
+        <w:t>): “siluriformes”. Between both data sources, date and country values are converted to a standardized format. With a standardized date, exporting country, and relevant product indicator, FDA and USDA are stacked for a comprehensive import refusal data base. Key identifiers describing the exporting company</w:t>
       </w:r>
       <w:r>
         <w:t xml:space="preserve"> and products </w:t>
@@ -413,15 +384,7 @@
     <w:p>
       <w:r>
         <w:tab/>
-        <w:t>FSIS document is scraped for all unique words and converted into a list. Words related to table labels and common words are removed from the list. This list serves as the basis for all common names for catfish/</w:t>
-      </w:r>
-      <w:proofErr w:type="spellStart"/>
-      <w:r>
-        <w:t>siluriformes</w:t>
-      </w:r>
-      <w:proofErr w:type="spellEnd"/>
-      <w:r>
-        <w:t xml:space="preserve"> that may appear in the FDA data.</w:t>
+        <w:t>FSIS document is scraped for all unique words and converted into a list. Words related to table labels and common words are removed from the list. This list serves as the basis for all common names for catfish/siluriformes that may appear in the FDA data.</w:t>
       </w:r>
       <w:r>
         <w:t xml:space="preserve"> FDA </w:t>
@@ -529,13 +492,8 @@
           <w:numId w:val="10"/>
         </w:numPr>
       </w:pPr>
-      <w:proofErr w:type="spellStart"/>
-      <w:r>
-        <w:t>Siluriformes</w:t>
-      </w:r>
-      <w:proofErr w:type="spellEnd"/>
-      <w:r>
-        <w:t xml:space="preserve"> – Other</w:t>
+      <w:r>
+        <w:t>Siluriformes – Other</w:t>
       </w:r>
     </w:p>
     <w:p>
@@ -546,21 +504,8 @@
           <w:numId w:val="10"/>
         </w:numPr>
       </w:pPr>
-      <w:proofErr w:type="spellStart"/>
-      <w:r>
-        <w:t>Siluriformes</w:t>
-      </w:r>
-      <w:proofErr w:type="spellEnd"/>
-      <w:r>
-        <w:t xml:space="preserve"> – </w:t>
-      </w:r>
-      <w:proofErr w:type="spellStart"/>
-      <w:r>
-        <w:t>Ictaluridae</w:t>
-      </w:r>
-      <w:proofErr w:type="spellEnd"/>
-      <w:r>
-        <w:t xml:space="preserve"> (Catfish)</w:t>
+      <w:r>
+        <w:t>Siluriformes – Ictaluridae (Catfish)</w:t>
       </w:r>
     </w:p>
     <w:p>
@@ -582,30 +527,76 @@
       <w:r>
         <w:t xml:space="preserve">USDA data offers final weight of refused items in “Import-refusals” workbooks, while FDA data did not offer this information in “REFUSAL_ENTRY” data. </w:t>
       </w:r>
-      <w:proofErr w:type="gramStart"/>
-      <w:r>
-        <w:t>In order to</w:t>
-      </w:r>
-      <w:proofErr w:type="gramEnd"/>
-      <w:r>
-        <w:t xml:space="preserve"> collect </w:t>
+      <w:r>
+        <w:t xml:space="preserve">In order to collect </w:t>
       </w:r>
       <w:r>
         <w:t xml:space="preserve">weight of catfish product for FDA data, </w:t>
       </w:r>
       <w:r>
-        <w:t xml:space="preserve">the entry number associated with the record is submitted to the Import Trade Auxiliary Communications System (ITACS). From the ITACS query, records may be </w:t>
-      </w:r>
-      <w:proofErr w:type="gramStart"/>
-      <w:r>
-        <w:t>reviewed</w:t>
-      </w:r>
-      <w:proofErr w:type="gramEnd"/>
-      <w:r>
-        <w:t xml:space="preserve"> and weight calculated for items selected. There is a total of 50 unique entry numbers, across 52 catfish related records in the FDA to review</w:t>
+        <w:t>the entry number associated with the record is submitted to the Import Trade Auxiliary Communications System (ITACS). From the ITACS query, records may be reviewed and weight calculated for items selected. There is a total of 50 unique entry numbers, across 52 catfish related records in the FDA to review</w:t>
       </w:r>
       <w:r>
         <w:t>.</w:t>
+      </w:r>
+      <w:r>
+        <w:t xml:space="preserve"> </w:t>
+      </w:r>
+      <w:r>
+        <w:rPr>
+          <w:b/>
+          <w:bCs/>
+        </w:rPr>
+        <w:t>ENTRY_NUM</w:t>
+      </w:r>
+      <w:r>
+        <w:t>,</w:t>
+      </w:r>
+      <w:r>
+        <w:rPr>
+          <w:b/>
+          <w:bCs/>
+        </w:rPr>
+        <w:t xml:space="preserve"> LINE_NUM</w:t>
+      </w:r>
+      <w:r>
+        <w:t>,</w:t>
+      </w:r>
+      <w:r>
+        <w:rPr>
+          <w:b/>
+          <w:bCs/>
+        </w:rPr>
+        <w:t xml:space="preserve"> PRODUCT_CODE</w:t>
+      </w:r>
+      <w:r>
+        <w:t>,</w:t>
+      </w:r>
+      <w:r>
+        <w:t xml:space="preserve"> </w:t>
+      </w:r>
+      <w:r>
+        <w:t>and</w:t>
+      </w:r>
+      <w:r>
+        <w:t xml:space="preserve"> </w:t>
+      </w:r>
+      <w:r>
+        <w:rPr>
+          <w:b/>
+          <w:bCs/>
+        </w:rPr>
+        <w:t>LINE_SFX</w:t>
+      </w:r>
+      <w:r>
+        <w:rPr>
+          <w:b/>
+          <w:bCs/>
+        </w:rPr>
+        <w:t xml:space="preserve"> </w:t>
+      </w:r>
+      <w:r>
+        <w:t>are used to match records between FDA and ITACS.</w:t>
       </w:r>
     </w:p>
     <w:tbl>
@@ -1985,16 +1976,8 @@
         <w:rPr>
           <w:color w:val="808080" w:themeColor="background1" w:themeShade="80"/>
         </w:rPr>
-        <w:t xml:space="preserve">Flag all FDA records related to FSIS common names for </w:t>
-      </w:r>
-      <w:proofErr w:type="spellStart"/>
-      <w:r>
-        <w:rPr>
-          <w:color w:val="808080" w:themeColor="background1" w:themeShade="80"/>
-        </w:rPr>
-        <w:t>silurifomes</w:t>
-      </w:r>
-      <w:proofErr w:type="spellEnd"/>
+        <w:t>Flag all FDA records related to FSIS common names for silurifomes</w:t>
+      </w:r>
     </w:p>
     <w:p>
       <w:pPr>
@@ -2007,19 +1990,11 @@
           <w:color w:val="808080" w:themeColor="background1" w:themeShade="80"/>
         </w:rPr>
       </w:pPr>
-      <w:proofErr w:type="gramStart"/>
       <w:r>
         <w:rPr>
           <w:color w:val="808080" w:themeColor="background1" w:themeShade="80"/>
         </w:rPr>
-        <w:t>I’ve</w:t>
-      </w:r>
-      <w:proofErr w:type="gramEnd"/>
-      <w:r>
-        <w:rPr>
-          <w:color w:val="808080" w:themeColor="background1" w:themeShade="80"/>
-        </w:rPr>
-        <w:t xml:space="preserve"> gotten started with this, but this requires more work. Particularly, removing unnecessary words from the FSIS document and avoiding partial word matches.</w:t>
+        <w:t>I’ve gotten started with this, but this requires more work. Particularly, removing unnecessary words from the FSIS document and avoiding partial word matches.</w:t>
       </w:r>
     </w:p>
     <w:p>
@@ -2168,15 +2143,7 @@
         </w:numPr>
       </w:pPr>
       <w:r>
-        <w:t xml:space="preserve">For example, when does catfish records stop appearing in FDA? When does </w:t>
-      </w:r>
-      <w:proofErr w:type="spellStart"/>
-      <w:r>
-        <w:t>siluriformes</w:t>
-      </w:r>
-      <w:proofErr w:type="spellEnd"/>
-      <w:r>
-        <w:t xml:space="preserve"> records start to appear in USDA?</w:t>
+        <w:t>For example, when does catfish records stop appearing in FDA? When does siluriformes records start to appear in USDA?</w:t>
       </w:r>
     </w:p>
     <w:p/>

</xml_diff>